<commit_message>
Adding another paper I have read for the Literature Review and updated paper bank
</commit_message>
<xml_diff>
--- a/LR_paper_bank.docx
+++ b/LR_paper_bank.docx
@@ -529,6 +529,131 @@
                 <w14:ligatures w14:val="none"/>
               </w:rPr>
               <w:t>Pohlker, 2021, "Respiratory aerosols and droplets in the transmission of infectious diseases"</w:t>
+            </w:r>
+          </w:p>
+        </w:tc>
+      </w:tr>
+      <w:tr>
+        <w:tc>
+          <w:tcPr>
+            <w:tcW w:w="3380" w:type="dxa"/>
+            <w:tcBorders>
+              <w:top w:val="single" w:sz="8" w:space="0" w:color="A3A3A3"/>
+              <w:left w:val="single" w:sz="8" w:space="0" w:color="A3A3A3"/>
+              <w:bottom w:val="single" w:sz="8" w:space="0" w:color="A3A3A3"/>
+              <w:right w:val="single" w:sz="8" w:space="0" w:color="A3A3A3"/>
+            </w:tcBorders>
+            <w:tcMar>
+              <w:top w:w="40" w:type="dxa"/>
+              <w:left w:w="60" w:type="dxa"/>
+              <w:bottom w:w="40" w:type="dxa"/>
+              <w:right w:w="60" w:type="dxa"/>
+            </w:tcMar>
+            <w:hideMark/>
+          </w:tcPr>
+          <w:p>
+            <w:pPr>
+              <w:rPr>
+                <w:rFonts w:ascii="Calibri" w:eastAsia="Times New Roman" w:hAnsi="Calibri" w:cs="Calibri"/>
+                <w:kern w:val="0"/>
+                <w:sz w:val="22"/>
+                <w:szCs w:val="22"/>
+                <w:lang w:eastAsia="en-GB"/>
+                <w14:ligatures w14:val="none"/>
+              </w:rPr>
+            </w:pPr>
+            <w:r>
+              <w:rPr>
+                <w:rFonts w:ascii="Calibri" w:eastAsia="Times New Roman" w:hAnsi="Calibri" w:cs="Calibri"/>
+                <w:kern w:val="0"/>
+                <w:sz w:val="22"/>
+                <w:szCs w:val="22"/>
+                <w:lang w:eastAsia="en-GB"/>
+                <w14:ligatures w14:val="none"/>
+              </w:rPr>
+              <w:t>Introduction to Airborne Disease Transmission Indoors</w:t>
+            </w:r>
+          </w:p>
+        </w:tc>
+        <w:tc>
+          <w:tcPr>
+            <w:tcW w:w="2058" w:type="dxa"/>
+            <w:tcBorders>
+              <w:top w:val="single" w:sz="8" w:space="0" w:color="A3A3A3"/>
+              <w:left w:val="single" w:sz="8" w:space="0" w:color="A3A3A3"/>
+              <w:bottom w:val="single" w:sz="8" w:space="0" w:color="A3A3A3"/>
+              <w:right w:val="single" w:sz="8" w:space="0" w:color="A3A3A3"/>
+            </w:tcBorders>
+            <w:tcMar>
+              <w:top w:w="40" w:type="dxa"/>
+              <w:left w:w="60" w:type="dxa"/>
+              <w:bottom w:w="40" w:type="dxa"/>
+              <w:right w:w="60" w:type="dxa"/>
+            </w:tcMar>
+            <w:hideMark/>
+          </w:tcPr>
+          <w:p>
+            <w:pPr>
+              <w:rPr>
+                <w:rFonts w:ascii="Calibri" w:eastAsia="Times New Roman" w:hAnsi="Calibri" w:cs="Calibri"/>
+                <w:kern w:val="0"/>
+                <w:sz w:val="22"/>
+                <w:szCs w:val="22"/>
+                <w:lang w:eastAsia="en-GB"/>
+                <w14:ligatures w14:val="none"/>
+              </w:rPr>
+            </w:pPr>
+            <w:r>
+              <w:rPr>
+                <w:rFonts w:ascii="Calibri" w:eastAsia="Times New Roman" w:hAnsi="Calibri" w:cs="Calibri"/>
+                <w:kern w:val="0"/>
+                <w:sz w:val="22"/>
+                <w:szCs w:val="22"/>
+                <w:lang w:eastAsia="en-GB"/>
+                <w14:ligatures w14:val="none"/>
+              </w:rPr>
+              <w:t>Importance and Impact</w:t>
+            </w:r>
+          </w:p>
+        </w:tc>
+        <w:tc>
+          <w:tcPr>
+            <w:tcW w:w="5548" w:type="dxa"/>
+            <w:tcBorders>
+              <w:top w:val="single" w:sz="8" w:space="0" w:color="A3A3A3"/>
+              <w:left w:val="single" w:sz="8" w:space="0" w:color="A3A3A3"/>
+              <w:bottom w:val="single" w:sz="8" w:space="0" w:color="A3A3A3"/>
+              <w:right w:val="single" w:sz="8" w:space="0" w:color="A3A3A3"/>
+            </w:tcBorders>
+            <w:tcMar>
+              <w:top w:w="40" w:type="dxa"/>
+              <w:left w:w="60" w:type="dxa"/>
+              <w:bottom w:w="40" w:type="dxa"/>
+              <w:right w:w="60" w:type="dxa"/>
+            </w:tcMar>
+            <w:hideMark/>
+          </w:tcPr>
+          <w:p>
+            <w:pPr>
+              <w:rPr>
+                <w:rFonts w:ascii="Calibri" w:eastAsia="Times New Roman" w:hAnsi="Calibri" w:cs="Calibri"/>
+                <w:kern w:val="0"/>
+                <w:sz w:val="22"/>
+                <w:szCs w:val="22"/>
+                <w:lang w:eastAsia="en-GB"/>
+                <w14:ligatures w14:val="none"/>
+              </w:rPr>
+            </w:pPr>
+            <w:r>
+              <w:rPr>
+                <w:rFonts w:ascii="Calibri" w:eastAsia="Times New Roman" w:hAnsi="Calibri" w:cs="Calibri"/>
+                <w:kern w:val="0"/>
+                <w:sz w:val="22"/>
+                <w:szCs w:val="22"/>
+                <w:lang w:eastAsia="en-GB"/>
+                <w14:ligatures w14:val="none"/>
+              </w:rPr>
+              <w:t>Poudel, 2021, "Impact of Covid-19 on health-related quality of life of patients: A structured review"</w:t>
             </w:r>
           </w:p>
         </w:tc>
@@ -1463,7 +1588,7 @@
     <w:uiPriority w:val="99"/>
     <w:semiHidden/>
     <w:unhideWhenUsed/>
-    <w:rsid w:val="007427B3"/>
+    <w:rsid w:val="00995643"/>
     <w:pPr>
       <w:spacing w:before="100" w:beforeAutospacing="1" w:after="100" w:afterAutospacing="1"/>
     </w:pPr>

</xml_diff>

<commit_message>
Adding more paper I have read for the LitRev and updated the Paper Bank
</commit_message>
<xml_diff>
--- a/LR_paper_bank.docx
+++ b/LR_paper_bank.docx
@@ -20,9 +20,9 @@
         <w:tblDescription w:val=""/>
       </w:tblPr>
       <w:tblGrid>
-        <w:gridCol w:w="2774"/>
+        <w:gridCol w:w="2772"/>
         <w:gridCol w:w="1835"/>
-        <w:gridCol w:w="4397"/>
+        <w:gridCol w:w="4399"/>
       </w:tblGrid>
       <w:tr>
         <w:tc>
@@ -519,6 +519,7 @@
                 <w14:ligatures w14:val="none"/>
               </w:rPr>
             </w:pPr>
+            <w:proofErr w:type="spellStart"/>
             <w:r>
               <w:rPr>
                 <w:rFonts w:ascii="Calibri" w:eastAsia="Times New Roman" w:hAnsi="Calibri" w:cs="Calibri"/>
@@ -528,7 +529,19 @@
                 <w:lang w:eastAsia="en-GB"/>
                 <w14:ligatures w14:val="none"/>
               </w:rPr>
-              <w:t>Pohlker, 2021, "Respiratory aerosols and droplets in the transmission of infectious diseases"</w:t>
+              <w:t>Pohlker</w:t>
+            </w:r>
+            <w:proofErr w:type="spellEnd"/>
+            <w:r>
+              <w:rPr>
+                <w:rFonts w:ascii="Calibri" w:eastAsia="Times New Roman" w:hAnsi="Calibri" w:cs="Calibri"/>
+                <w:kern w:val="0"/>
+                <w:sz w:val="22"/>
+                <w:szCs w:val="22"/>
+                <w:lang w:eastAsia="en-GB"/>
+                <w14:ligatures w14:val="none"/>
+              </w:rPr>
+              <w:t>, 2021, "Respiratory aerosols and droplets in the transmission of infectious diseases"</w:t>
             </w:r>
           </w:p>
         </w:tc>
@@ -654,6 +667,256 @@
                 <w14:ligatures w14:val="none"/>
               </w:rPr>
               <w:t>Poudel, 2021, "Impact of Covid-19 on health-related quality of life of patients: A structured review"</w:t>
+            </w:r>
+          </w:p>
+        </w:tc>
+      </w:tr>
+      <w:tr>
+        <w:tc>
+          <w:tcPr>
+            <w:tcW w:w="3380" w:type="dxa"/>
+            <w:tcBorders>
+              <w:top w:val="single" w:sz="8" w:space="0" w:color="A3A3A3"/>
+              <w:left w:val="single" w:sz="8" w:space="0" w:color="A3A3A3"/>
+              <w:bottom w:val="single" w:sz="8" w:space="0" w:color="A3A3A3"/>
+              <w:right w:val="single" w:sz="8" w:space="0" w:color="A3A3A3"/>
+            </w:tcBorders>
+            <w:tcMar>
+              <w:top w:w="40" w:type="dxa"/>
+              <w:left w:w="60" w:type="dxa"/>
+              <w:bottom w:w="40" w:type="dxa"/>
+              <w:right w:w="60" w:type="dxa"/>
+            </w:tcMar>
+            <w:hideMark/>
+          </w:tcPr>
+          <w:p>
+            <w:pPr>
+              <w:rPr>
+                <w:rFonts w:ascii="Calibri" w:eastAsia="Times New Roman" w:hAnsi="Calibri" w:cs="Calibri"/>
+                <w:kern w:val="0"/>
+                <w:sz w:val="22"/>
+                <w:szCs w:val="22"/>
+                <w:lang w:eastAsia="en-GB"/>
+                <w14:ligatures w14:val="none"/>
+              </w:rPr>
+            </w:pPr>
+            <w:r>
+              <w:rPr>
+                <w:rFonts w:ascii="Calibri" w:eastAsia="Times New Roman" w:hAnsi="Calibri" w:cs="Calibri"/>
+                <w:kern w:val="0"/>
+                <w:sz w:val="22"/>
+                <w:szCs w:val="22"/>
+                <w:lang w:eastAsia="en-GB"/>
+                <w14:ligatures w14:val="none"/>
+              </w:rPr>
+              <w:t>Introduction to Airborne Disease Transmission Indoors</w:t>
+            </w:r>
+          </w:p>
+        </w:tc>
+        <w:tc>
+          <w:tcPr>
+            <w:tcW w:w="2058" w:type="dxa"/>
+            <w:tcBorders>
+              <w:top w:val="single" w:sz="8" w:space="0" w:color="A3A3A3"/>
+              <w:left w:val="single" w:sz="8" w:space="0" w:color="A3A3A3"/>
+              <w:bottom w:val="single" w:sz="8" w:space="0" w:color="A3A3A3"/>
+              <w:right w:val="single" w:sz="8" w:space="0" w:color="A3A3A3"/>
+            </w:tcBorders>
+            <w:tcMar>
+              <w:top w:w="40" w:type="dxa"/>
+              <w:left w:w="60" w:type="dxa"/>
+              <w:bottom w:w="40" w:type="dxa"/>
+              <w:right w:w="60" w:type="dxa"/>
+            </w:tcMar>
+            <w:hideMark/>
+          </w:tcPr>
+          <w:p>
+            <w:pPr>
+              <w:rPr>
+                <w:rFonts w:ascii="Calibri" w:eastAsia="Times New Roman" w:hAnsi="Calibri" w:cs="Calibri"/>
+                <w:kern w:val="0"/>
+                <w:sz w:val="22"/>
+                <w:szCs w:val="22"/>
+                <w:lang w:eastAsia="en-GB"/>
+                <w14:ligatures w14:val="none"/>
+              </w:rPr>
+            </w:pPr>
+            <w:r>
+              <w:rPr>
+                <w:rFonts w:ascii="Calibri" w:eastAsia="Times New Roman" w:hAnsi="Calibri" w:cs="Calibri"/>
+                <w:kern w:val="0"/>
+                <w:sz w:val="22"/>
+                <w:szCs w:val="22"/>
+                <w:lang w:eastAsia="en-GB"/>
+                <w14:ligatures w14:val="none"/>
+              </w:rPr>
+              <w:t>Importance and Impact</w:t>
+            </w:r>
+          </w:p>
+        </w:tc>
+        <w:tc>
+          <w:tcPr>
+            <w:tcW w:w="5514" w:type="dxa"/>
+            <w:tcBorders>
+              <w:top w:val="single" w:sz="8" w:space="0" w:color="A3A3A3"/>
+              <w:left w:val="single" w:sz="8" w:space="0" w:color="A3A3A3"/>
+              <w:bottom w:val="single" w:sz="8" w:space="0" w:color="A3A3A3"/>
+              <w:right w:val="single" w:sz="8" w:space="0" w:color="A3A3A3"/>
+            </w:tcBorders>
+            <w:tcMar>
+              <w:top w:w="40" w:type="dxa"/>
+              <w:left w:w="60" w:type="dxa"/>
+              <w:bottom w:w="40" w:type="dxa"/>
+              <w:right w:w="60" w:type="dxa"/>
+            </w:tcMar>
+            <w:hideMark/>
+          </w:tcPr>
+          <w:p>
+            <w:pPr>
+              <w:rPr>
+                <w:rFonts w:ascii="Calibri" w:eastAsia="Times New Roman" w:hAnsi="Calibri" w:cs="Calibri"/>
+                <w:kern w:val="0"/>
+                <w:sz w:val="22"/>
+                <w:szCs w:val="22"/>
+                <w:lang w:eastAsia="en-GB"/>
+                <w14:ligatures w14:val="none"/>
+              </w:rPr>
+            </w:pPr>
+            <w:r>
+              <w:rPr>
+                <w:rFonts w:ascii="Calibri" w:eastAsia="Times New Roman" w:hAnsi="Calibri" w:cs="Calibri"/>
+                <w:kern w:val="0"/>
+                <w:sz w:val="22"/>
+                <w:szCs w:val="22"/>
+                <w:lang w:eastAsia="en-GB"/>
+                <w14:ligatures w14:val="none"/>
+              </w:rPr>
+              <w:t>Topcu, 2020, "The impact of COVID-19 on emerging stock markets"</w:t>
+            </w:r>
+          </w:p>
+        </w:tc>
+      </w:tr>
+      <w:tr>
+        <w:tc>
+          <w:tcPr>
+            <w:tcW w:w="3380" w:type="dxa"/>
+            <w:tcBorders>
+              <w:top w:val="single" w:sz="8" w:space="0" w:color="A3A3A3"/>
+              <w:left w:val="single" w:sz="8" w:space="0" w:color="A3A3A3"/>
+              <w:bottom w:val="single" w:sz="8" w:space="0" w:color="A3A3A3"/>
+              <w:right w:val="single" w:sz="8" w:space="0" w:color="A3A3A3"/>
+            </w:tcBorders>
+            <w:tcMar>
+              <w:top w:w="40" w:type="dxa"/>
+              <w:left w:w="60" w:type="dxa"/>
+              <w:bottom w:w="40" w:type="dxa"/>
+              <w:right w:w="60" w:type="dxa"/>
+            </w:tcMar>
+            <w:hideMark/>
+          </w:tcPr>
+          <w:p>
+            <w:pPr>
+              <w:rPr>
+                <w:rFonts w:ascii="Calibri" w:eastAsia="Times New Roman" w:hAnsi="Calibri" w:cs="Calibri"/>
+                <w:kern w:val="0"/>
+                <w:sz w:val="22"/>
+                <w:szCs w:val="22"/>
+                <w:lang w:eastAsia="en-GB"/>
+                <w14:ligatures w14:val="none"/>
+              </w:rPr>
+            </w:pPr>
+            <w:r>
+              <w:rPr>
+                <w:rFonts w:ascii="Calibri" w:eastAsia="Times New Roman" w:hAnsi="Calibri" w:cs="Calibri"/>
+                <w:kern w:val="0"/>
+                <w:sz w:val="22"/>
+                <w:szCs w:val="22"/>
+                <w:lang w:eastAsia="en-GB"/>
+                <w14:ligatures w14:val="none"/>
+              </w:rPr>
+              <w:t>Introduction to Airborne Disease Transmission Indoors</w:t>
+            </w:r>
+          </w:p>
+        </w:tc>
+        <w:tc>
+          <w:tcPr>
+            <w:tcW w:w="2058" w:type="dxa"/>
+            <w:tcBorders>
+              <w:top w:val="single" w:sz="8" w:space="0" w:color="A3A3A3"/>
+              <w:left w:val="single" w:sz="8" w:space="0" w:color="A3A3A3"/>
+              <w:bottom w:val="single" w:sz="8" w:space="0" w:color="A3A3A3"/>
+              <w:right w:val="single" w:sz="8" w:space="0" w:color="A3A3A3"/>
+            </w:tcBorders>
+            <w:tcMar>
+              <w:top w:w="40" w:type="dxa"/>
+              <w:left w:w="60" w:type="dxa"/>
+              <w:bottom w:w="40" w:type="dxa"/>
+              <w:right w:w="60" w:type="dxa"/>
+            </w:tcMar>
+            <w:hideMark/>
+          </w:tcPr>
+          <w:p>
+            <w:pPr>
+              <w:rPr>
+                <w:rFonts w:ascii="Calibri" w:eastAsia="Times New Roman" w:hAnsi="Calibri" w:cs="Calibri"/>
+                <w:kern w:val="0"/>
+                <w:sz w:val="22"/>
+                <w:szCs w:val="22"/>
+                <w:lang w:eastAsia="en-GB"/>
+                <w14:ligatures w14:val="none"/>
+              </w:rPr>
+            </w:pPr>
+            <w:r>
+              <w:rPr>
+                <w:rFonts w:ascii="Calibri" w:eastAsia="Times New Roman" w:hAnsi="Calibri" w:cs="Calibri"/>
+                <w:kern w:val="0"/>
+                <w:sz w:val="22"/>
+                <w:szCs w:val="22"/>
+                <w:lang w:eastAsia="en-GB"/>
+                <w14:ligatures w14:val="none"/>
+              </w:rPr>
+              <w:t>Importance and Impact</w:t>
+            </w:r>
+          </w:p>
+        </w:tc>
+        <w:tc>
+          <w:tcPr>
+            <w:tcW w:w="5472" w:type="dxa"/>
+            <w:tcBorders>
+              <w:top w:val="single" w:sz="8" w:space="0" w:color="A3A3A3"/>
+              <w:left w:val="single" w:sz="8" w:space="0" w:color="A3A3A3"/>
+              <w:bottom w:val="single" w:sz="8" w:space="0" w:color="A3A3A3"/>
+              <w:right w:val="single" w:sz="8" w:space="0" w:color="A3A3A3"/>
+            </w:tcBorders>
+            <w:tcMar>
+              <w:top w:w="40" w:type="dxa"/>
+              <w:left w:w="60" w:type="dxa"/>
+              <w:bottom w:w="40" w:type="dxa"/>
+              <w:right w:w="60" w:type="dxa"/>
+            </w:tcMar>
+            <w:hideMark/>
+          </w:tcPr>
+          <w:p>
+            <w:pPr>
+              <w:rPr>
+                <w:rFonts w:ascii="Calibri" w:eastAsia="Times New Roman" w:hAnsi="Calibri" w:cs="Calibri"/>
+                <w:kern w:val="0"/>
+                <w:sz w:val="22"/>
+                <w:szCs w:val="22"/>
+                <w:lang w:eastAsia="en-GB"/>
+                <w14:ligatures w14:val="none"/>
+              </w:rPr>
+            </w:pPr>
+            <w:r>
+              <w:rPr>
+                <w:rFonts w:ascii="Calibri" w:eastAsia="Times New Roman" w:hAnsi="Calibri" w:cs="Calibri"/>
+                <w:kern w:val="0"/>
+                <w:sz w:val="22"/>
+                <w:szCs w:val="22"/>
+                <w:lang w:eastAsia="en-GB"/>
+                <w14:ligatures w14:val="none"/>
+              </w:rPr>
+              <w:t>Dubey, 2020, "Psychosocial impact of COVID-19"</w:t>
             </w:r>
           </w:p>
         </w:tc>
@@ -1588,7 +1851,7 @@
     <w:uiPriority w:val="99"/>
     <w:semiHidden/>
     <w:unhideWhenUsed/>
-    <w:rsid w:val="00995643"/>
+    <w:rsid w:val="009C0D86"/>
     <w:pPr>
       <w:spacing w:before="100" w:beforeAutospacing="1" w:after="100" w:afterAutospacing="1"/>
     </w:pPr>

</xml_diff>

<commit_message>
Adding two more papers I have read and updated paper bank
</commit_message>
<xml_diff>
--- a/LR_paper_bank.docx
+++ b/LR_paper_bank.docx
@@ -20,9 +20,9 @@
         <w:tblDescription w:val=""/>
       </w:tblPr>
       <w:tblGrid>
-        <w:gridCol w:w="2772"/>
-        <w:gridCol w:w="1835"/>
-        <w:gridCol w:w="4399"/>
+        <w:gridCol w:w="2742"/>
+        <w:gridCol w:w="1867"/>
+        <w:gridCol w:w="4397"/>
       </w:tblGrid>
       <w:tr>
         <w:tc>
@@ -519,29 +519,16 @@
                 <w14:ligatures w14:val="none"/>
               </w:rPr>
             </w:pPr>
-            <w:proofErr w:type="spellStart"/>
-            <w:r>
-              <w:rPr>
-                <w:rFonts w:ascii="Calibri" w:eastAsia="Times New Roman" w:hAnsi="Calibri" w:cs="Calibri"/>
-                <w:kern w:val="0"/>
-                <w:sz w:val="22"/>
-                <w:szCs w:val="22"/>
-                <w:lang w:eastAsia="en-GB"/>
-                <w14:ligatures w14:val="none"/>
-              </w:rPr>
-              <w:t>Pohlker</w:t>
-            </w:r>
-            <w:proofErr w:type="spellEnd"/>
-            <w:r>
-              <w:rPr>
-                <w:rFonts w:ascii="Calibri" w:eastAsia="Times New Roman" w:hAnsi="Calibri" w:cs="Calibri"/>
-                <w:kern w:val="0"/>
-                <w:sz w:val="22"/>
-                <w:szCs w:val="22"/>
-                <w:lang w:eastAsia="en-GB"/>
-                <w14:ligatures w14:val="none"/>
-              </w:rPr>
-              <w:t>, 2021, "Respiratory aerosols and droplets in the transmission of infectious diseases"</w:t>
+            <w:r>
+              <w:rPr>
+                <w:rFonts w:ascii="Calibri" w:eastAsia="Times New Roman" w:hAnsi="Calibri" w:cs="Calibri"/>
+                <w:kern w:val="0"/>
+                <w:sz w:val="22"/>
+                <w:szCs w:val="22"/>
+                <w:lang w:eastAsia="en-GB"/>
+                <w14:ligatures w14:val="none"/>
+              </w:rPr>
+              <w:t>Pohlker, 2021, "Respiratory aerosols and droplets in the transmission of infectious diseases"</w:t>
             </w:r>
           </w:p>
         </w:tc>
@@ -917,6 +904,256 @@
                 <w14:ligatures w14:val="none"/>
               </w:rPr>
               <w:t>Dubey, 2020, "Psychosocial impact of COVID-19"</w:t>
+            </w:r>
+          </w:p>
+        </w:tc>
+      </w:tr>
+      <w:tr>
+        <w:tc>
+          <w:tcPr>
+            <w:tcW w:w="3380" w:type="dxa"/>
+            <w:tcBorders>
+              <w:top w:val="single" w:sz="8" w:space="0" w:color="A3A3A3"/>
+              <w:left w:val="single" w:sz="8" w:space="0" w:color="A3A3A3"/>
+              <w:bottom w:val="single" w:sz="8" w:space="0" w:color="A3A3A3"/>
+              <w:right w:val="single" w:sz="8" w:space="0" w:color="A3A3A3"/>
+            </w:tcBorders>
+            <w:tcMar>
+              <w:top w:w="40" w:type="dxa"/>
+              <w:left w:w="60" w:type="dxa"/>
+              <w:bottom w:w="40" w:type="dxa"/>
+              <w:right w:w="60" w:type="dxa"/>
+            </w:tcMar>
+            <w:hideMark/>
+          </w:tcPr>
+          <w:p>
+            <w:pPr>
+              <w:rPr>
+                <w:rFonts w:ascii="Calibri" w:eastAsia="Times New Roman" w:hAnsi="Calibri" w:cs="Calibri"/>
+                <w:kern w:val="0"/>
+                <w:sz w:val="22"/>
+                <w:szCs w:val="22"/>
+                <w:lang w:eastAsia="en-GB"/>
+                <w14:ligatures w14:val="none"/>
+              </w:rPr>
+            </w:pPr>
+            <w:r>
+              <w:rPr>
+                <w:rFonts w:ascii="Calibri" w:eastAsia="Times New Roman" w:hAnsi="Calibri" w:cs="Calibri"/>
+                <w:kern w:val="0"/>
+                <w:sz w:val="22"/>
+                <w:szCs w:val="22"/>
+                <w:lang w:eastAsia="en-GB"/>
+                <w14:ligatures w14:val="none"/>
+              </w:rPr>
+              <w:t>Introduction to Airborne Disease Transmission Indoors</w:t>
+            </w:r>
+          </w:p>
+        </w:tc>
+        <w:tc>
+          <w:tcPr>
+            <w:tcW w:w="2058" w:type="dxa"/>
+            <w:tcBorders>
+              <w:top w:val="single" w:sz="8" w:space="0" w:color="A3A3A3"/>
+              <w:left w:val="single" w:sz="8" w:space="0" w:color="A3A3A3"/>
+              <w:bottom w:val="single" w:sz="8" w:space="0" w:color="A3A3A3"/>
+              <w:right w:val="single" w:sz="8" w:space="0" w:color="A3A3A3"/>
+            </w:tcBorders>
+            <w:tcMar>
+              <w:top w:w="40" w:type="dxa"/>
+              <w:left w:w="60" w:type="dxa"/>
+              <w:bottom w:w="40" w:type="dxa"/>
+              <w:right w:w="60" w:type="dxa"/>
+            </w:tcMar>
+            <w:hideMark/>
+          </w:tcPr>
+          <w:p>
+            <w:pPr>
+              <w:rPr>
+                <w:rFonts w:ascii="Calibri" w:eastAsia="Times New Roman" w:hAnsi="Calibri" w:cs="Calibri"/>
+                <w:kern w:val="0"/>
+                <w:sz w:val="22"/>
+                <w:szCs w:val="22"/>
+                <w:lang w:eastAsia="en-GB"/>
+                <w14:ligatures w14:val="none"/>
+              </w:rPr>
+            </w:pPr>
+            <w:r>
+              <w:rPr>
+                <w:rFonts w:ascii="Calibri" w:eastAsia="Times New Roman" w:hAnsi="Calibri" w:cs="Calibri"/>
+                <w:kern w:val="0"/>
+                <w:sz w:val="22"/>
+                <w:szCs w:val="22"/>
+                <w:lang w:eastAsia="en-GB"/>
+                <w14:ligatures w14:val="none"/>
+              </w:rPr>
+              <w:t>Environmental Influences</w:t>
+            </w:r>
+          </w:p>
+        </w:tc>
+        <w:tc>
+          <w:tcPr>
+            <w:tcW w:w="5662" w:type="dxa"/>
+            <w:tcBorders>
+              <w:top w:val="single" w:sz="8" w:space="0" w:color="A3A3A3"/>
+              <w:left w:val="single" w:sz="8" w:space="0" w:color="A3A3A3"/>
+              <w:bottom w:val="single" w:sz="8" w:space="0" w:color="A3A3A3"/>
+              <w:right w:val="single" w:sz="8" w:space="0" w:color="A3A3A3"/>
+            </w:tcBorders>
+            <w:tcMar>
+              <w:top w:w="40" w:type="dxa"/>
+              <w:left w:w="60" w:type="dxa"/>
+              <w:bottom w:w="40" w:type="dxa"/>
+              <w:right w:w="60" w:type="dxa"/>
+            </w:tcMar>
+            <w:hideMark/>
+          </w:tcPr>
+          <w:p>
+            <w:pPr>
+              <w:rPr>
+                <w:rFonts w:ascii="Calibri" w:eastAsia="Times New Roman" w:hAnsi="Calibri" w:cs="Calibri"/>
+                <w:kern w:val="0"/>
+                <w:sz w:val="22"/>
+                <w:szCs w:val="22"/>
+                <w:lang w:eastAsia="en-GB"/>
+                <w14:ligatures w14:val="none"/>
+              </w:rPr>
+            </w:pPr>
+            <w:r>
+              <w:rPr>
+                <w:rFonts w:ascii="Calibri" w:eastAsia="Times New Roman" w:hAnsi="Calibri" w:cs="Calibri"/>
+                <w:kern w:val="0"/>
+                <w:sz w:val="22"/>
+                <w:szCs w:val="22"/>
+                <w:lang w:eastAsia="en-GB"/>
+                <w14:ligatures w14:val="none"/>
+              </w:rPr>
+              <w:t>Pica, 2012, "Environmental factors affecting the transmission of respiratory viruses"</w:t>
+            </w:r>
+          </w:p>
+        </w:tc>
+      </w:tr>
+      <w:tr>
+        <w:tc>
+          <w:tcPr>
+            <w:tcW w:w="3380" w:type="dxa"/>
+            <w:tcBorders>
+              <w:top w:val="single" w:sz="8" w:space="0" w:color="A3A3A3"/>
+              <w:left w:val="single" w:sz="8" w:space="0" w:color="A3A3A3"/>
+              <w:bottom w:val="single" w:sz="8" w:space="0" w:color="A3A3A3"/>
+              <w:right w:val="single" w:sz="8" w:space="0" w:color="A3A3A3"/>
+            </w:tcBorders>
+            <w:tcMar>
+              <w:top w:w="40" w:type="dxa"/>
+              <w:left w:w="60" w:type="dxa"/>
+              <w:bottom w:w="40" w:type="dxa"/>
+              <w:right w:w="60" w:type="dxa"/>
+            </w:tcMar>
+            <w:hideMark/>
+          </w:tcPr>
+          <w:p>
+            <w:pPr>
+              <w:rPr>
+                <w:rFonts w:ascii="Calibri" w:eastAsia="Times New Roman" w:hAnsi="Calibri" w:cs="Calibri"/>
+                <w:kern w:val="0"/>
+                <w:sz w:val="22"/>
+                <w:szCs w:val="22"/>
+                <w:lang w:eastAsia="en-GB"/>
+                <w14:ligatures w14:val="none"/>
+              </w:rPr>
+            </w:pPr>
+            <w:r>
+              <w:rPr>
+                <w:rFonts w:ascii="Calibri" w:eastAsia="Times New Roman" w:hAnsi="Calibri" w:cs="Calibri"/>
+                <w:kern w:val="0"/>
+                <w:sz w:val="22"/>
+                <w:szCs w:val="22"/>
+                <w:lang w:eastAsia="en-GB"/>
+                <w14:ligatures w14:val="none"/>
+              </w:rPr>
+              <w:t>Introduction to Airborne Disease Transmission Indoors</w:t>
+            </w:r>
+          </w:p>
+        </w:tc>
+        <w:tc>
+          <w:tcPr>
+            <w:tcW w:w="2058" w:type="dxa"/>
+            <w:tcBorders>
+              <w:top w:val="single" w:sz="8" w:space="0" w:color="A3A3A3"/>
+              <w:left w:val="single" w:sz="8" w:space="0" w:color="A3A3A3"/>
+              <w:bottom w:val="single" w:sz="8" w:space="0" w:color="A3A3A3"/>
+              <w:right w:val="single" w:sz="8" w:space="0" w:color="A3A3A3"/>
+            </w:tcBorders>
+            <w:tcMar>
+              <w:top w:w="40" w:type="dxa"/>
+              <w:left w:w="60" w:type="dxa"/>
+              <w:bottom w:w="40" w:type="dxa"/>
+              <w:right w:w="60" w:type="dxa"/>
+            </w:tcMar>
+            <w:hideMark/>
+          </w:tcPr>
+          <w:p>
+            <w:pPr>
+              <w:rPr>
+                <w:rFonts w:ascii="Calibri" w:eastAsia="Times New Roman" w:hAnsi="Calibri" w:cs="Calibri"/>
+                <w:kern w:val="0"/>
+                <w:sz w:val="22"/>
+                <w:szCs w:val="22"/>
+                <w:lang w:eastAsia="en-GB"/>
+                <w14:ligatures w14:val="none"/>
+              </w:rPr>
+            </w:pPr>
+            <w:r>
+              <w:rPr>
+                <w:rFonts w:ascii="Calibri" w:eastAsia="Times New Roman" w:hAnsi="Calibri" w:cs="Calibri"/>
+                <w:kern w:val="0"/>
+                <w:sz w:val="22"/>
+                <w:szCs w:val="22"/>
+                <w:lang w:eastAsia="en-GB"/>
+                <w14:ligatures w14:val="none"/>
+              </w:rPr>
+              <w:t>Environmental Influences</w:t>
+            </w:r>
+          </w:p>
+        </w:tc>
+        <w:tc>
+          <w:tcPr>
+            <w:tcW w:w="5514" w:type="dxa"/>
+            <w:tcBorders>
+              <w:top w:val="single" w:sz="8" w:space="0" w:color="A3A3A3"/>
+              <w:left w:val="single" w:sz="8" w:space="0" w:color="A3A3A3"/>
+              <w:bottom w:val="single" w:sz="8" w:space="0" w:color="A3A3A3"/>
+              <w:right w:val="single" w:sz="8" w:space="0" w:color="A3A3A3"/>
+            </w:tcBorders>
+            <w:tcMar>
+              <w:top w:w="40" w:type="dxa"/>
+              <w:left w:w="60" w:type="dxa"/>
+              <w:bottom w:w="40" w:type="dxa"/>
+              <w:right w:w="60" w:type="dxa"/>
+            </w:tcMar>
+            <w:hideMark/>
+          </w:tcPr>
+          <w:p>
+            <w:pPr>
+              <w:rPr>
+                <w:rFonts w:ascii="Calibri" w:eastAsia="Times New Roman" w:hAnsi="Calibri" w:cs="Calibri"/>
+                <w:kern w:val="0"/>
+                <w:sz w:val="22"/>
+                <w:szCs w:val="22"/>
+                <w:lang w:eastAsia="en-GB"/>
+                <w14:ligatures w14:val="none"/>
+              </w:rPr>
+            </w:pPr>
+            <w:r>
+              <w:rPr>
+                <w:rFonts w:ascii="Calibri" w:eastAsia="Times New Roman" w:hAnsi="Calibri" w:cs="Calibri"/>
+                <w:kern w:val="0"/>
+                <w:sz w:val="22"/>
+                <w:szCs w:val="22"/>
+                <w:lang w:eastAsia="en-GB"/>
+                <w14:ligatures w14:val="none"/>
+              </w:rPr>
+              <w:t>Ho, 2021, "Modeling airborne pathogen transport and transmission risks of SARS-CoV-2"</w:t>
             </w:r>
           </w:p>
         </w:tc>
@@ -1851,7 +2088,7 @@
     <w:uiPriority w:val="99"/>
     <w:semiHidden/>
     <w:unhideWhenUsed/>
-    <w:rsid w:val="009C0D86"/>
+    <w:rsid w:val="00605FEE"/>
     <w:pPr>
       <w:spacing w:before="100" w:beforeAutospacing="1" w:after="100" w:afterAutospacing="1"/>
     </w:pPr>

</xml_diff>

<commit_message>
Adding notes on several papers I have read over the week and updated paper bank
</commit_message>
<xml_diff>
--- a/LR_paper_bank.docx
+++ b/LR_paper_bank.docx
@@ -20,14 +20,14 @@
         <w:tblDescription w:val=""/>
       </w:tblPr>
       <w:tblGrid>
-        <w:gridCol w:w="2742"/>
-        <w:gridCol w:w="1867"/>
-        <w:gridCol w:w="4397"/>
+        <w:gridCol w:w="2582"/>
+        <w:gridCol w:w="1757"/>
+        <w:gridCol w:w="4667"/>
       </w:tblGrid>
       <w:tr>
         <w:tc>
           <w:tcPr>
-            <w:tcW w:w="3380" w:type="dxa"/>
+            <w:tcW w:w="3076" w:type="dxa"/>
             <w:tcBorders>
               <w:top w:val="single" w:sz="8" w:space="0" w:color="A3A3A3"/>
               <w:left w:val="single" w:sz="8" w:space="0" w:color="A3A3A3"/>
@@ -71,7 +71,7 @@
         </w:tc>
         <w:tc>
           <w:tcPr>
-            <w:tcW w:w="2058" w:type="dxa"/>
+            <w:tcW w:w="1881" w:type="dxa"/>
             <w:tcBorders>
               <w:top w:val="single" w:sz="8" w:space="0" w:color="A3A3A3"/>
               <w:left w:val="single" w:sz="8" w:space="0" w:color="A3A3A3"/>
@@ -115,7 +115,7 @@
         </w:tc>
         <w:tc>
           <w:tcPr>
-            <w:tcW w:w="5472" w:type="dxa"/>
+            <w:tcW w:w="5953" w:type="dxa"/>
             <w:tcBorders>
               <w:top w:val="single" w:sz="8" w:space="0" w:color="A3A3A3"/>
               <w:left w:val="single" w:sz="8" w:space="0" w:color="A3A3A3"/>
@@ -161,7 +161,7 @@
       <w:tr>
         <w:tc>
           <w:tcPr>
-            <w:tcW w:w="3380" w:type="dxa"/>
+            <w:tcW w:w="3076" w:type="dxa"/>
             <w:tcBorders>
               <w:top w:val="single" w:sz="8" w:space="0" w:color="A3A3A3"/>
               <w:left w:val="single" w:sz="8" w:space="0" w:color="A3A3A3"/>
@@ -202,7 +202,7 @@
         </w:tc>
         <w:tc>
           <w:tcPr>
-            <w:tcW w:w="2058" w:type="dxa"/>
+            <w:tcW w:w="1881" w:type="dxa"/>
             <w:tcBorders>
               <w:top w:val="single" w:sz="8" w:space="0" w:color="A3A3A3"/>
               <w:left w:val="single" w:sz="8" w:space="0" w:color="A3A3A3"/>
@@ -243,7 +243,7 @@
         </w:tc>
         <w:tc>
           <w:tcPr>
-            <w:tcW w:w="5514" w:type="dxa"/>
+            <w:tcW w:w="6090" w:type="dxa"/>
             <w:tcBorders>
               <w:top w:val="single" w:sz="8" w:space="0" w:color="A3A3A3"/>
               <w:left w:val="single" w:sz="8" w:space="0" w:color="A3A3A3"/>
@@ -286,7 +286,7 @@
       <w:tr>
         <w:tc>
           <w:tcPr>
-            <w:tcW w:w="3380" w:type="dxa"/>
+            <w:tcW w:w="3076" w:type="dxa"/>
             <w:tcBorders>
               <w:top w:val="single" w:sz="8" w:space="0" w:color="A3A3A3"/>
               <w:left w:val="single" w:sz="8" w:space="0" w:color="A3A3A3"/>
@@ -327,7 +327,7 @@
         </w:tc>
         <w:tc>
           <w:tcPr>
-            <w:tcW w:w="2058" w:type="dxa"/>
+            <w:tcW w:w="1881" w:type="dxa"/>
             <w:tcBorders>
               <w:top w:val="single" w:sz="8" w:space="0" w:color="A3A3A3"/>
               <w:left w:val="single" w:sz="8" w:space="0" w:color="A3A3A3"/>
@@ -368,7 +368,7 @@
         </w:tc>
         <w:tc>
           <w:tcPr>
-            <w:tcW w:w="5658" w:type="dxa"/>
+            <w:tcW w:w="6134" w:type="dxa"/>
             <w:tcBorders>
               <w:top w:val="single" w:sz="8" w:space="0" w:color="A3A3A3"/>
               <w:left w:val="single" w:sz="8" w:space="0" w:color="A3A3A3"/>
@@ -411,7 +411,7 @@
       <w:tr>
         <w:tc>
           <w:tcPr>
-            <w:tcW w:w="3380" w:type="dxa"/>
+            <w:tcW w:w="3076" w:type="dxa"/>
             <w:tcBorders>
               <w:top w:val="single" w:sz="8" w:space="0" w:color="A3A3A3"/>
               <w:left w:val="single" w:sz="8" w:space="0" w:color="A3A3A3"/>
@@ -452,7 +452,7 @@
         </w:tc>
         <w:tc>
           <w:tcPr>
-            <w:tcW w:w="2058" w:type="dxa"/>
+            <w:tcW w:w="1881" w:type="dxa"/>
             <w:tcBorders>
               <w:top w:val="single" w:sz="8" w:space="0" w:color="A3A3A3"/>
               <w:left w:val="single" w:sz="8" w:space="0" w:color="A3A3A3"/>
@@ -493,42 +493,55 @@
         </w:tc>
         <w:tc>
           <w:tcPr>
-            <w:tcW w:w="5514" w:type="dxa"/>
-            <w:tcBorders>
-              <w:top w:val="single" w:sz="8" w:space="0" w:color="A3A3A3"/>
-              <w:left w:val="single" w:sz="8" w:space="0" w:color="A3A3A3"/>
-              <w:bottom w:val="single" w:sz="8" w:space="0" w:color="A3A3A3"/>
-              <w:right w:val="single" w:sz="8" w:space="0" w:color="A3A3A3"/>
-            </w:tcBorders>
-            <w:tcMar>
-              <w:top w:w="40" w:type="dxa"/>
-              <w:left w:w="60" w:type="dxa"/>
-              <w:bottom w:w="40" w:type="dxa"/>
-              <w:right w:w="60" w:type="dxa"/>
-            </w:tcMar>
-            <w:hideMark/>
-          </w:tcPr>
-          <w:p>
-            <w:pPr>
-              <w:rPr>
-                <w:rFonts w:ascii="Calibri" w:eastAsia="Times New Roman" w:hAnsi="Calibri" w:cs="Calibri"/>
-                <w:kern w:val="0"/>
-                <w:sz w:val="22"/>
-                <w:szCs w:val="22"/>
-                <w:lang w:eastAsia="en-GB"/>
-                <w14:ligatures w14:val="none"/>
-              </w:rPr>
-            </w:pPr>
-            <w:r>
-              <w:rPr>
-                <w:rFonts w:ascii="Calibri" w:eastAsia="Times New Roman" w:hAnsi="Calibri" w:cs="Calibri"/>
-                <w:kern w:val="0"/>
-                <w:sz w:val="22"/>
-                <w:szCs w:val="22"/>
-                <w:lang w:eastAsia="en-GB"/>
-                <w14:ligatures w14:val="none"/>
-              </w:rPr>
-              <w:t>Pohlker, 2021, "Respiratory aerosols and droplets in the transmission of infectious diseases"</w:t>
+            <w:tcW w:w="5995" w:type="dxa"/>
+            <w:tcBorders>
+              <w:top w:val="single" w:sz="8" w:space="0" w:color="A3A3A3"/>
+              <w:left w:val="single" w:sz="8" w:space="0" w:color="A3A3A3"/>
+              <w:bottom w:val="single" w:sz="8" w:space="0" w:color="A3A3A3"/>
+              <w:right w:val="single" w:sz="8" w:space="0" w:color="A3A3A3"/>
+            </w:tcBorders>
+            <w:tcMar>
+              <w:top w:w="40" w:type="dxa"/>
+              <w:left w:w="60" w:type="dxa"/>
+              <w:bottom w:w="40" w:type="dxa"/>
+              <w:right w:w="60" w:type="dxa"/>
+            </w:tcMar>
+            <w:hideMark/>
+          </w:tcPr>
+          <w:p>
+            <w:pPr>
+              <w:rPr>
+                <w:rFonts w:ascii="Calibri" w:eastAsia="Times New Roman" w:hAnsi="Calibri" w:cs="Calibri"/>
+                <w:kern w:val="0"/>
+                <w:sz w:val="22"/>
+                <w:szCs w:val="22"/>
+                <w:lang w:eastAsia="en-GB"/>
+                <w14:ligatures w14:val="none"/>
+              </w:rPr>
+            </w:pPr>
+            <w:proofErr w:type="spellStart"/>
+            <w:r>
+              <w:rPr>
+                <w:rFonts w:ascii="Calibri" w:eastAsia="Times New Roman" w:hAnsi="Calibri" w:cs="Calibri"/>
+                <w:kern w:val="0"/>
+                <w:sz w:val="22"/>
+                <w:szCs w:val="22"/>
+                <w:lang w:eastAsia="en-GB"/>
+                <w14:ligatures w14:val="none"/>
+              </w:rPr>
+              <w:t>Pohlker</w:t>
+            </w:r>
+            <w:proofErr w:type="spellEnd"/>
+            <w:r>
+              <w:rPr>
+                <w:rFonts w:ascii="Calibri" w:eastAsia="Times New Roman" w:hAnsi="Calibri" w:cs="Calibri"/>
+                <w:kern w:val="0"/>
+                <w:sz w:val="22"/>
+                <w:szCs w:val="22"/>
+                <w:lang w:eastAsia="en-GB"/>
+                <w14:ligatures w14:val="none"/>
+              </w:rPr>
+              <w:t>, 2021, "Respiratory aerosols and droplets in the transmission of infectious diseases"</w:t>
             </w:r>
           </w:p>
         </w:tc>
@@ -536,7 +549,7 @@
       <w:tr>
         <w:tc>
           <w:tcPr>
-            <w:tcW w:w="3380" w:type="dxa"/>
+            <w:tcW w:w="3076" w:type="dxa"/>
             <w:tcBorders>
               <w:top w:val="single" w:sz="8" w:space="0" w:color="A3A3A3"/>
               <w:left w:val="single" w:sz="8" w:space="0" w:color="A3A3A3"/>
@@ -577,7 +590,7 @@
         </w:tc>
         <w:tc>
           <w:tcPr>
-            <w:tcW w:w="2058" w:type="dxa"/>
+            <w:tcW w:w="1881" w:type="dxa"/>
             <w:tcBorders>
               <w:top w:val="single" w:sz="8" w:space="0" w:color="A3A3A3"/>
               <w:left w:val="single" w:sz="8" w:space="0" w:color="A3A3A3"/>
@@ -618,7 +631,7 @@
         </w:tc>
         <w:tc>
           <w:tcPr>
-            <w:tcW w:w="5548" w:type="dxa"/>
+            <w:tcW w:w="6108" w:type="dxa"/>
             <w:tcBorders>
               <w:top w:val="single" w:sz="8" w:space="0" w:color="A3A3A3"/>
               <w:left w:val="single" w:sz="8" w:space="0" w:color="A3A3A3"/>
@@ -661,7 +674,7 @@
       <w:tr>
         <w:tc>
           <w:tcPr>
-            <w:tcW w:w="3380" w:type="dxa"/>
+            <w:tcW w:w="3076" w:type="dxa"/>
             <w:tcBorders>
               <w:top w:val="single" w:sz="8" w:space="0" w:color="A3A3A3"/>
               <w:left w:val="single" w:sz="8" w:space="0" w:color="A3A3A3"/>
@@ -702,7 +715,7 @@
         </w:tc>
         <w:tc>
           <w:tcPr>
-            <w:tcW w:w="2058" w:type="dxa"/>
+            <w:tcW w:w="1881" w:type="dxa"/>
             <w:tcBorders>
               <w:top w:val="single" w:sz="8" w:space="0" w:color="A3A3A3"/>
               <w:left w:val="single" w:sz="8" w:space="0" w:color="A3A3A3"/>
@@ -743,7 +756,7 @@
         </w:tc>
         <w:tc>
           <w:tcPr>
-            <w:tcW w:w="5514" w:type="dxa"/>
+            <w:tcW w:w="5995" w:type="dxa"/>
             <w:tcBorders>
               <w:top w:val="single" w:sz="8" w:space="0" w:color="A3A3A3"/>
               <w:left w:val="single" w:sz="8" w:space="0" w:color="A3A3A3"/>
@@ -786,7 +799,7 @@
       <w:tr>
         <w:tc>
           <w:tcPr>
-            <w:tcW w:w="3380" w:type="dxa"/>
+            <w:tcW w:w="3076" w:type="dxa"/>
             <w:tcBorders>
               <w:top w:val="single" w:sz="8" w:space="0" w:color="A3A3A3"/>
               <w:left w:val="single" w:sz="8" w:space="0" w:color="A3A3A3"/>
@@ -827,7 +840,7 @@
         </w:tc>
         <w:tc>
           <w:tcPr>
-            <w:tcW w:w="2058" w:type="dxa"/>
+            <w:tcW w:w="1881" w:type="dxa"/>
             <w:tcBorders>
               <w:top w:val="single" w:sz="8" w:space="0" w:color="A3A3A3"/>
               <w:left w:val="single" w:sz="8" w:space="0" w:color="A3A3A3"/>
@@ -868,7 +881,7 @@
         </w:tc>
         <w:tc>
           <w:tcPr>
-            <w:tcW w:w="5472" w:type="dxa"/>
+            <w:tcW w:w="5953" w:type="dxa"/>
             <w:tcBorders>
               <w:top w:val="single" w:sz="8" w:space="0" w:color="A3A3A3"/>
               <w:left w:val="single" w:sz="8" w:space="0" w:color="A3A3A3"/>
@@ -911,7 +924,7 @@
       <w:tr>
         <w:tc>
           <w:tcPr>
-            <w:tcW w:w="3380" w:type="dxa"/>
+            <w:tcW w:w="3076" w:type="dxa"/>
             <w:tcBorders>
               <w:top w:val="single" w:sz="8" w:space="0" w:color="A3A3A3"/>
               <w:left w:val="single" w:sz="8" w:space="0" w:color="A3A3A3"/>
@@ -952,7 +965,7 @@
         </w:tc>
         <w:tc>
           <w:tcPr>
-            <w:tcW w:w="2058" w:type="dxa"/>
+            <w:tcW w:w="1881" w:type="dxa"/>
             <w:tcBorders>
               <w:top w:val="single" w:sz="8" w:space="0" w:color="A3A3A3"/>
               <w:left w:val="single" w:sz="8" w:space="0" w:color="A3A3A3"/>
@@ -993,7 +1006,7 @@
         </w:tc>
         <w:tc>
           <w:tcPr>
-            <w:tcW w:w="5662" w:type="dxa"/>
+            <w:tcW w:w="5995" w:type="dxa"/>
             <w:tcBorders>
               <w:top w:val="single" w:sz="8" w:space="0" w:color="A3A3A3"/>
               <w:left w:val="single" w:sz="8" w:space="0" w:color="A3A3A3"/>
@@ -1036,7 +1049,7 @@
       <w:tr>
         <w:tc>
           <w:tcPr>
-            <w:tcW w:w="3380" w:type="dxa"/>
+            <w:tcW w:w="3076" w:type="dxa"/>
             <w:tcBorders>
               <w:top w:val="single" w:sz="8" w:space="0" w:color="A3A3A3"/>
               <w:left w:val="single" w:sz="8" w:space="0" w:color="A3A3A3"/>
@@ -1077,7 +1090,7 @@
         </w:tc>
         <w:tc>
           <w:tcPr>
-            <w:tcW w:w="2058" w:type="dxa"/>
+            <w:tcW w:w="1881" w:type="dxa"/>
             <w:tcBorders>
               <w:top w:val="single" w:sz="8" w:space="0" w:color="A3A3A3"/>
               <w:left w:val="single" w:sz="8" w:space="0" w:color="A3A3A3"/>
@@ -1118,7 +1131,7 @@
         </w:tc>
         <w:tc>
           <w:tcPr>
-            <w:tcW w:w="5514" w:type="dxa"/>
+            <w:tcW w:w="5995" w:type="dxa"/>
             <w:tcBorders>
               <w:top w:val="single" w:sz="8" w:space="0" w:color="A3A3A3"/>
               <w:left w:val="single" w:sz="8" w:space="0" w:color="A3A3A3"/>
@@ -1154,6 +1167,781 @@
                 <w14:ligatures w14:val="none"/>
               </w:rPr>
               <w:t>Ho, 2021, "Modeling airborne pathogen transport and transmission risks of SARS-CoV-2"</w:t>
+            </w:r>
+          </w:p>
+        </w:tc>
+      </w:tr>
+      <w:tr>
+        <w:tc>
+          <w:tcPr>
+            <w:tcW w:w="3076" w:type="dxa"/>
+            <w:tcBorders>
+              <w:top w:val="single" w:sz="8" w:space="0" w:color="A3A3A3"/>
+              <w:left w:val="single" w:sz="8" w:space="0" w:color="A3A3A3"/>
+              <w:bottom w:val="single" w:sz="8" w:space="0" w:color="A3A3A3"/>
+              <w:right w:val="single" w:sz="8" w:space="0" w:color="A3A3A3"/>
+            </w:tcBorders>
+            <w:tcMar>
+              <w:top w:w="40" w:type="dxa"/>
+              <w:left w:w="60" w:type="dxa"/>
+              <w:bottom w:w="40" w:type="dxa"/>
+              <w:right w:w="60" w:type="dxa"/>
+            </w:tcMar>
+            <w:hideMark/>
+          </w:tcPr>
+          <w:p>
+            <w:pPr>
+              <w:rPr>
+                <w:rFonts w:ascii="Calibri" w:eastAsia="Times New Roman" w:hAnsi="Calibri" w:cs="Calibri"/>
+                <w:kern w:val="0"/>
+                <w:sz w:val="22"/>
+                <w:szCs w:val="22"/>
+                <w:lang w:eastAsia="en-GB"/>
+                <w14:ligatures w14:val="none"/>
+              </w:rPr>
+            </w:pPr>
+            <w:r>
+              <w:rPr>
+                <w:rFonts w:ascii="Calibri" w:eastAsia="Times New Roman" w:hAnsi="Calibri" w:cs="Calibri"/>
+                <w:kern w:val="0"/>
+                <w:sz w:val="22"/>
+                <w:szCs w:val="22"/>
+                <w:lang w:eastAsia="en-GB"/>
+                <w14:ligatures w14:val="none"/>
+              </w:rPr>
+              <w:t>Epidemiological Modelling of Airborne Infection</w:t>
+            </w:r>
+          </w:p>
+        </w:tc>
+        <w:tc>
+          <w:tcPr>
+            <w:tcW w:w="1909" w:type="dxa"/>
+            <w:tcBorders>
+              <w:top w:val="single" w:sz="8" w:space="0" w:color="A3A3A3"/>
+              <w:left w:val="single" w:sz="8" w:space="0" w:color="A3A3A3"/>
+              <w:bottom w:val="single" w:sz="8" w:space="0" w:color="A3A3A3"/>
+              <w:right w:val="single" w:sz="8" w:space="0" w:color="A3A3A3"/>
+            </w:tcBorders>
+            <w:tcMar>
+              <w:top w:w="40" w:type="dxa"/>
+              <w:left w:w="60" w:type="dxa"/>
+              <w:bottom w:w="40" w:type="dxa"/>
+              <w:right w:w="60" w:type="dxa"/>
+            </w:tcMar>
+            <w:hideMark/>
+          </w:tcPr>
+          <w:p>
+            <w:pPr>
+              <w:rPr>
+                <w:rFonts w:ascii="Calibri" w:eastAsia="Times New Roman" w:hAnsi="Calibri" w:cs="Calibri"/>
+                <w:kern w:val="0"/>
+                <w:sz w:val="22"/>
+                <w:szCs w:val="22"/>
+                <w:lang w:eastAsia="en-GB"/>
+                <w14:ligatures w14:val="none"/>
+              </w:rPr>
+            </w:pPr>
+            <w:r>
+              <w:rPr>
+                <w:rFonts w:ascii="Calibri" w:eastAsia="Times New Roman" w:hAnsi="Calibri" w:cs="Calibri"/>
+                <w:kern w:val="0"/>
+                <w:sz w:val="22"/>
+                <w:szCs w:val="22"/>
+                <w:lang w:eastAsia="en-GB"/>
+                <w14:ligatures w14:val="none"/>
+              </w:rPr>
+              <w:t>Wells-Riley Model</w:t>
+            </w:r>
+          </w:p>
+        </w:tc>
+        <w:tc>
+          <w:tcPr>
+            <w:tcW w:w="6143" w:type="dxa"/>
+            <w:tcBorders>
+              <w:top w:val="single" w:sz="8" w:space="0" w:color="A3A3A3"/>
+              <w:left w:val="single" w:sz="8" w:space="0" w:color="A3A3A3"/>
+              <w:bottom w:val="single" w:sz="8" w:space="0" w:color="A3A3A3"/>
+              <w:right w:val="single" w:sz="8" w:space="0" w:color="A3A3A3"/>
+            </w:tcBorders>
+            <w:tcMar>
+              <w:top w:w="40" w:type="dxa"/>
+              <w:left w:w="60" w:type="dxa"/>
+              <w:bottom w:w="40" w:type="dxa"/>
+              <w:right w:w="60" w:type="dxa"/>
+            </w:tcMar>
+            <w:hideMark/>
+          </w:tcPr>
+          <w:p>
+            <w:pPr>
+              <w:rPr>
+                <w:rFonts w:ascii="Calibri" w:eastAsia="Times New Roman" w:hAnsi="Calibri" w:cs="Calibri"/>
+                <w:kern w:val="0"/>
+                <w:sz w:val="22"/>
+                <w:szCs w:val="22"/>
+                <w:lang w:eastAsia="en-GB"/>
+                <w14:ligatures w14:val="none"/>
+              </w:rPr>
+            </w:pPr>
+            <w:r>
+              <w:rPr>
+                <w:rFonts w:ascii="Calibri" w:eastAsia="Times New Roman" w:hAnsi="Calibri" w:cs="Calibri"/>
+                <w:kern w:val="0"/>
+                <w:sz w:val="22"/>
+                <w:szCs w:val="22"/>
+                <w:lang w:eastAsia="en-GB"/>
+                <w14:ligatures w14:val="none"/>
+              </w:rPr>
+              <w:t>Riley, 1978, "Airborne spread of measles in a suburban elementary school"</w:t>
+            </w:r>
+          </w:p>
+        </w:tc>
+      </w:tr>
+      <w:tr>
+        <w:tc>
+          <w:tcPr>
+            <w:tcW w:w="3076" w:type="dxa"/>
+            <w:tcBorders>
+              <w:top w:val="single" w:sz="8" w:space="0" w:color="A3A3A3"/>
+              <w:left w:val="single" w:sz="8" w:space="0" w:color="A3A3A3"/>
+              <w:bottom w:val="single" w:sz="8" w:space="0" w:color="A3A3A3"/>
+              <w:right w:val="single" w:sz="8" w:space="0" w:color="A3A3A3"/>
+            </w:tcBorders>
+            <w:tcMar>
+              <w:top w:w="40" w:type="dxa"/>
+              <w:left w:w="60" w:type="dxa"/>
+              <w:bottom w:w="40" w:type="dxa"/>
+              <w:right w:w="60" w:type="dxa"/>
+            </w:tcMar>
+            <w:hideMark/>
+          </w:tcPr>
+          <w:p>
+            <w:pPr>
+              <w:rPr>
+                <w:rFonts w:ascii="Calibri" w:eastAsia="Times New Roman" w:hAnsi="Calibri" w:cs="Calibri"/>
+                <w:kern w:val="0"/>
+                <w:sz w:val="22"/>
+                <w:szCs w:val="22"/>
+                <w:lang w:eastAsia="en-GB"/>
+                <w14:ligatures w14:val="none"/>
+              </w:rPr>
+            </w:pPr>
+            <w:r>
+              <w:rPr>
+                <w:rFonts w:ascii="Calibri" w:eastAsia="Times New Roman" w:hAnsi="Calibri" w:cs="Calibri"/>
+                <w:kern w:val="0"/>
+                <w:sz w:val="22"/>
+                <w:szCs w:val="22"/>
+                <w:lang w:eastAsia="en-GB"/>
+                <w14:ligatures w14:val="none"/>
+              </w:rPr>
+              <w:t>Epidemiological Modelling of Airborne Infection</w:t>
+            </w:r>
+          </w:p>
+        </w:tc>
+        <w:tc>
+          <w:tcPr>
+            <w:tcW w:w="1881" w:type="dxa"/>
+            <w:tcBorders>
+              <w:top w:val="single" w:sz="8" w:space="0" w:color="A3A3A3"/>
+              <w:left w:val="single" w:sz="8" w:space="0" w:color="A3A3A3"/>
+              <w:bottom w:val="single" w:sz="8" w:space="0" w:color="A3A3A3"/>
+              <w:right w:val="single" w:sz="8" w:space="0" w:color="A3A3A3"/>
+            </w:tcBorders>
+            <w:tcMar>
+              <w:top w:w="40" w:type="dxa"/>
+              <w:left w:w="60" w:type="dxa"/>
+              <w:bottom w:w="40" w:type="dxa"/>
+              <w:right w:w="60" w:type="dxa"/>
+            </w:tcMar>
+            <w:hideMark/>
+          </w:tcPr>
+          <w:p>
+            <w:pPr>
+              <w:rPr>
+                <w:rFonts w:ascii="Calibri" w:eastAsia="Times New Roman" w:hAnsi="Calibri" w:cs="Calibri"/>
+                <w:kern w:val="0"/>
+                <w:sz w:val="22"/>
+                <w:szCs w:val="22"/>
+                <w:lang w:eastAsia="en-GB"/>
+                <w14:ligatures w14:val="none"/>
+              </w:rPr>
+            </w:pPr>
+            <w:r>
+              <w:rPr>
+                <w:rFonts w:ascii="Calibri" w:eastAsia="Times New Roman" w:hAnsi="Calibri" w:cs="Calibri"/>
+                <w:kern w:val="0"/>
+                <w:sz w:val="22"/>
+                <w:szCs w:val="22"/>
+                <w:lang w:eastAsia="en-GB"/>
+                <w14:ligatures w14:val="none"/>
+              </w:rPr>
+              <w:t>Basic Models</w:t>
+            </w:r>
+          </w:p>
+        </w:tc>
+        <w:tc>
+          <w:tcPr>
+            <w:tcW w:w="5995" w:type="dxa"/>
+            <w:tcBorders>
+              <w:top w:val="single" w:sz="8" w:space="0" w:color="A3A3A3"/>
+              <w:left w:val="single" w:sz="8" w:space="0" w:color="A3A3A3"/>
+              <w:bottom w:val="single" w:sz="8" w:space="0" w:color="A3A3A3"/>
+              <w:right w:val="single" w:sz="8" w:space="0" w:color="A3A3A3"/>
+            </w:tcBorders>
+            <w:tcMar>
+              <w:top w:w="40" w:type="dxa"/>
+              <w:left w:w="60" w:type="dxa"/>
+              <w:bottom w:w="40" w:type="dxa"/>
+              <w:right w:w="60" w:type="dxa"/>
+            </w:tcMar>
+            <w:hideMark/>
+          </w:tcPr>
+          <w:p>
+            <w:pPr>
+              <w:rPr>
+                <w:rFonts w:ascii="Calibri" w:eastAsia="Times New Roman" w:hAnsi="Calibri" w:cs="Calibri"/>
+                <w:kern w:val="0"/>
+                <w:sz w:val="22"/>
+                <w:szCs w:val="22"/>
+                <w:lang w:eastAsia="en-GB"/>
+                <w14:ligatures w14:val="none"/>
+              </w:rPr>
+            </w:pPr>
+            <w:r>
+              <w:rPr>
+                <w:rFonts w:ascii="Calibri" w:eastAsia="Times New Roman" w:hAnsi="Calibri" w:cs="Calibri"/>
+                <w:kern w:val="0"/>
+                <w:sz w:val="22"/>
+                <w:szCs w:val="22"/>
+                <w:lang w:eastAsia="en-GB"/>
+                <w14:ligatures w14:val="none"/>
+              </w:rPr>
+              <w:t>Almeida, 2018, "Analysis of a fractional SEIR model with treatment"</w:t>
+            </w:r>
+          </w:p>
+        </w:tc>
+      </w:tr>
+      <w:tr>
+        <w:tc>
+          <w:tcPr>
+            <w:tcW w:w="3076" w:type="dxa"/>
+            <w:tcBorders>
+              <w:top w:val="single" w:sz="8" w:space="0" w:color="A3A3A3"/>
+              <w:left w:val="single" w:sz="8" w:space="0" w:color="A3A3A3"/>
+              <w:bottom w:val="single" w:sz="8" w:space="0" w:color="A3A3A3"/>
+              <w:right w:val="single" w:sz="8" w:space="0" w:color="A3A3A3"/>
+            </w:tcBorders>
+            <w:tcMar>
+              <w:top w:w="40" w:type="dxa"/>
+              <w:left w:w="60" w:type="dxa"/>
+              <w:bottom w:w="40" w:type="dxa"/>
+              <w:right w:w="60" w:type="dxa"/>
+            </w:tcMar>
+            <w:hideMark/>
+          </w:tcPr>
+          <w:p>
+            <w:pPr>
+              <w:rPr>
+                <w:rFonts w:ascii="Calibri" w:eastAsia="Times New Roman" w:hAnsi="Calibri" w:cs="Calibri"/>
+                <w:kern w:val="0"/>
+                <w:sz w:val="22"/>
+                <w:szCs w:val="22"/>
+                <w:lang w:eastAsia="en-GB"/>
+                <w14:ligatures w14:val="none"/>
+              </w:rPr>
+            </w:pPr>
+            <w:r>
+              <w:rPr>
+                <w:rFonts w:ascii="Calibri" w:eastAsia="Times New Roman" w:hAnsi="Calibri" w:cs="Calibri"/>
+                <w:kern w:val="0"/>
+                <w:sz w:val="22"/>
+                <w:szCs w:val="22"/>
+                <w:lang w:eastAsia="en-GB"/>
+                <w14:ligatures w14:val="none"/>
+              </w:rPr>
+              <w:t>Epidemiological Modelling of Airborne Infection</w:t>
+            </w:r>
+          </w:p>
+        </w:tc>
+        <w:tc>
+          <w:tcPr>
+            <w:tcW w:w="1881" w:type="dxa"/>
+            <w:tcBorders>
+              <w:top w:val="single" w:sz="8" w:space="0" w:color="A3A3A3"/>
+              <w:left w:val="single" w:sz="8" w:space="0" w:color="A3A3A3"/>
+              <w:bottom w:val="single" w:sz="8" w:space="0" w:color="A3A3A3"/>
+              <w:right w:val="single" w:sz="8" w:space="0" w:color="A3A3A3"/>
+            </w:tcBorders>
+            <w:tcMar>
+              <w:top w:w="40" w:type="dxa"/>
+              <w:left w:w="60" w:type="dxa"/>
+              <w:bottom w:w="40" w:type="dxa"/>
+              <w:right w:w="60" w:type="dxa"/>
+            </w:tcMar>
+            <w:hideMark/>
+          </w:tcPr>
+          <w:p>
+            <w:pPr>
+              <w:rPr>
+                <w:rFonts w:ascii="Calibri" w:eastAsia="Times New Roman" w:hAnsi="Calibri" w:cs="Calibri"/>
+                <w:kern w:val="0"/>
+                <w:sz w:val="22"/>
+                <w:szCs w:val="22"/>
+                <w:lang w:eastAsia="en-GB"/>
+                <w14:ligatures w14:val="none"/>
+              </w:rPr>
+            </w:pPr>
+            <w:r>
+              <w:rPr>
+                <w:rFonts w:ascii="Calibri" w:eastAsia="Times New Roman" w:hAnsi="Calibri" w:cs="Calibri"/>
+                <w:kern w:val="0"/>
+                <w:sz w:val="22"/>
+                <w:szCs w:val="22"/>
+                <w:lang w:eastAsia="en-GB"/>
+                <w14:ligatures w14:val="none"/>
+              </w:rPr>
+              <w:t>Basic Models</w:t>
+            </w:r>
+          </w:p>
+        </w:tc>
+        <w:tc>
+          <w:tcPr>
+            <w:tcW w:w="5995" w:type="dxa"/>
+            <w:tcBorders>
+              <w:top w:val="single" w:sz="8" w:space="0" w:color="A3A3A3"/>
+              <w:left w:val="single" w:sz="8" w:space="0" w:color="A3A3A3"/>
+              <w:bottom w:val="single" w:sz="8" w:space="0" w:color="A3A3A3"/>
+              <w:right w:val="single" w:sz="8" w:space="0" w:color="A3A3A3"/>
+            </w:tcBorders>
+            <w:tcMar>
+              <w:top w:w="40" w:type="dxa"/>
+              <w:left w:w="60" w:type="dxa"/>
+              <w:bottom w:w="40" w:type="dxa"/>
+              <w:right w:w="60" w:type="dxa"/>
+            </w:tcMar>
+            <w:hideMark/>
+          </w:tcPr>
+          <w:p>
+            <w:pPr>
+              <w:rPr>
+                <w:rFonts w:ascii="Calibri" w:eastAsia="Times New Roman" w:hAnsi="Calibri" w:cs="Calibri"/>
+                <w:kern w:val="0"/>
+                <w:sz w:val="22"/>
+                <w:szCs w:val="22"/>
+                <w:lang w:eastAsia="en-GB"/>
+                <w14:ligatures w14:val="none"/>
+              </w:rPr>
+            </w:pPr>
+            <w:r>
+              <w:rPr>
+                <w:rFonts w:ascii="Calibri" w:eastAsia="Times New Roman" w:hAnsi="Calibri" w:cs="Calibri"/>
+                <w:kern w:val="0"/>
+                <w:sz w:val="22"/>
+                <w:szCs w:val="22"/>
+                <w:lang w:eastAsia="en-GB"/>
+                <w14:ligatures w14:val="none"/>
+              </w:rPr>
+              <w:t>Watanabe, 2010, "Development of a Dose-Response Model for SARS Coronavirus"</w:t>
+            </w:r>
+          </w:p>
+        </w:tc>
+      </w:tr>
+      <w:tr>
+        <w:tc>
+          <w:tcPr>
+            <w:tcW w:w="3076" w:type="dxa"/>
+            <w:tcBorders>
+              <w:top w:val="single" w:sz="8" w:space="0" w:color="A3A3A3"/>
+              <w:left w:val="single" w:sz="8" w:space="0" w:color="A3A3A3"/>
+              <w:bottom w:val="single" w:sz="8" w:space="0" w:color="A3A3A3"/>
+              <w:right w:val="single" w:sz="8" w:space="0" w:color="A3A3A3"/>
+            </w:tcBorders>
+            <w:tcMar>
+              <w:top w:w="40" w:type="dxa"/>
+              <w:left w:w="60" w:type="dxa"/>
+              <w:bottom w:w="40" w:type="dxa"/>
+              <w:right w:w="60" w:type="dxa"/>
+            </w:tcMar>
+            <w:hideMark/>
+          </w:tcPr>
+          <w:p>
+            <w:pPr>
+              <w:rPr>
+                <w:rFonts w:ascii="Calibri" w:eastAsia="Times New Roman" w:hAnsi="Calibri" w:cs="Calibri"/>
+                <w:kern w:val="0"/>
+                <w:sz w:val="22"/>
+                <w:szCs w:val="22"/>
+                <w:lang w:eastAsia="en-GB"/>
+                <w14:ligatures w14:val="none"/>
+              </w:rPr>
+            </w:pPr>
+            <w:r>
+              <w:rPr>
+                <w:rFonts w:ascii="Calibri" w:eastAsia="Times New Roman" w:hAnsi="Calibri" w:cs="Calibri"/>
+                <w:kern w:val="0"/>
+                <w:sz w:val="22"/>
+                <w:szCs w:val="22"/>
+                <w:lang w:eastAsia="en-GB"/>
+                <w14:ligatures w14:val="none"/>
+              </w:rPr>
+              <w:t>Epidemiological Modelling of Airborne Infection</w:t>
+            </w:r>
+          </w:p>
+        </w:tc>
+        <w:tc>
+          <w:tcPr>
+            <w:tcW w:w="1881" w:type="dxa"/>
+            <w:tcBorders>
+              <w:top w:val="single" w:sz="8" w:space="0" w:color="A3A3A3"/>
+              <w:left w:val="single" w:sz="8" w:space="0" w:color="A3A3A3"/>
+              <w:bottom w:val="single" w:sz="8" w:space="0" w:color="A3A3A3"/>
+              <w:right w:val="single" w:sz="8" w:space="0" w:color="A3A3A3"/>
+            </w:tcBorders>
+            <w:tcMar>
+              <w:top w:w="40" w:type="dxa"/>
+              <w:left w:w="60" w:type="dxa"/>
+              <w:bottom w:w="40" w:type="dxa"/>
+              <w:right w:w="60" w:type="dxa"/>
+            </w:tcMar>
+            <w:hideMark/>
+          </w:tcPr>
+          <w:p>
+            <w:pPr>
+              <w:rPr>
+                <w:rFonts w:ascii="Calibri" w:eastAsia="Times New Roman" w:hAnsi="Calibri" w:cs="Calibri"/>
+                <w:kern w:val="0"/>
+                <w:sz w:val="22"/>
+                <w:szCs w:val="22"/>
+                <w:lang w:eastAsia="en-GB"/>
+                <w14:ligatures w14:val="none"/>
+              </w:rPr>
+            </w:pPr>
+            <w:r>
+              <w:rPr>
+                <w:rFonts w:ascii="Calibri" w:eastAsia="Times New Roman" w:hAnsi="Calibri" w:cs="Calibri"/>
+                <w:kern w:val="0"/>
+                <w:sz w:val="22"/>
+                <w:szCs w:val="22"/>
+                <w:lang w:eastAsia="en-GB"/>
+                <w14:ligatures w14:val="none"/>
+              </w:rPr>
+              <w:t>Use-Cases</w:t>
+            </w:r>
+          </w:p>
+        </w:tc>
+        <w:tc>
+          <w:tcPr>
+            <w:tcW w:w="5995" w:type="dxa"/>
+            <w:tcBorders>
+              <w:top w:val="single" w:sz="8" w:space="0" w:color="A3A3A3"/>
+              <w:left w:val="single" w:sz="8" w:space="0" w:color="A3A3A3"/>
+              <w:bottom w:val="single" w:sz="8" w:space="0" w:color="A3A3A3"/>
+              <w:right w:val="single" w:sz="8" w:space="0" w:color="A3A3A3"/>
+            </w:tcBorders>
+            <w:tcMar>
+              <w:top w:w="40" w:type="dxa"/>
+              <w:left w:w="60" w:type="dxa"/>
+              <w:bottom w:w="40" w:type="dxa"/>
+              <w:right w:w="60" w:type="dxa"/>
+            </w:tcMar>
+            <w:hideMark/>
+          </w:tcPr>
+          <w:p>
+            <w:pPr>
+              <w:rPr>
+                <w:rFonts w:ascii="Calibri" w:eastAsia="Times New Roman" w:hAnsi="Calibri" w:cs="Calibri"/>
+                <w:kern w:val="0"/>
+                <w:sz w:val="22"/>
+                <w:szCs w:val="22"/>
+                <w:lang w:eastAsia="en-GB"/>
+                <w14:ligatures w14:val="none"/>
+              </w:rPr>
+            </w:pPr>
+            <w:r>
+              <w:rPr>
+                <w:rFonts w:ascii="Calibri" w:eastAsia="Times New Roman" w:hAnsi="Calibri" w:cs="Calibri"/>
+                <w:kern w:val="0"/>
+                <w:sz w:val="22"/>
+                <w:szCs w:val="22"/>
+                <w:lang w:eastAsia="en-GB"/>
+                <w14:ligatures w14:val="none"/>
+              </w:rPr>
+              <w:t>Noakes, 2009, "</w:t>
+            </w:r>
+            <w:r>
+              <w:rPr>
+                <w:rFonts w:ascii="Calibri" w:eastAsia="Times New Roman" w:hAnsi="Calibri" w:cs="Calibri"/>
+                <w:color w:val="28333D"/>
+                <w:kern w:val="0"/>
+                <w:sz w:val="22"/>
+                <w:szCs w:val="22"/>
+                <w:lang w:eastAsia="en-GB"/>
+                <w14:ligatures w14:val="none"/>
+              </w:rPr>
+              <w:t>Mathematical models for assessing the role of airflow on the risk of airborne infection in hospital wards</w:t>
+            </w:r>
+            <w:r>
+              <w:rPr>
+                <w:rFonts w:ascii="Calibri" w:eastAsia="Times New Roman" w:hAnsi="Calibri" w:cs="Calibri"/>
+                <w:kern w:val="0"/>
+                <w:sz w:val="22"/>
+                <w:szCs w:val="22"/>
+                <w:lang w:eastAsia="en-GB"/>
+                <w14:ligatures w14:val="none"/>
+              </w:rPr>
+              <w:t>"</w:t>
+            </w:r>
+          </w:p>
+        </w:tc>
+      </w:tr>
+      <w:tr>
+        <w:tc>
+          <w:tcPr>
+            <w:tcW w:w="3076" w:type="dxa"/>
+            <w:tcBorders>
+              <w:top w:val="single" w:sz="8" w:space="0" w:color="A3A3A3"/>
+              <w:left w:val="single" w:sz="8" w:space="0" w:color="A3A3A3"/>
+              <w:bottom w:val="single" w:sz="8" w:space="0" w:color="A3A3A3"/>
+              <w:right w:val="single" w:sz="8" w:space="0" w:color="A3A3A3"/>
+            </w:tcBorders>
+            <w:tcMar>
+              <w:top w:w="40" w:type="dxa"/>
+              <w:left w:w="60" w:type="dxa"/>
+              <w:bottom w:w="40" w:type="dxa"/>
+              <w:right w:w="60" w:type="dxa"/>
+            </w:tcMar>
+            <w:hideMark/>
+          </w:tcPr>
+          <w:p>
+            <w:pPr>
+              <w:rPr>
+                <w:rFonts w:ascii="Calibri" w:eastAsia="Times New Roman" w:hAnsi="Calibri" w:cs="Calibri"/>
+                <w:kern w:val="0"/>
+                <w:sz w:val="22"/>
+                <w:szCs w:val="22"/>
+                <w:lang w:eastAsia="en-GB"/>
+                <w14:ligatures w14:val="none"/>
+              </w:rPr>
+            </w:pPr>
+            <w:r>
+              <w:rPr>
+                <w:rFonts w:ascii="Calibri" w:eastAsia="Times New Roman" w:hAnsi="Calibri" w:cs="Calibri"/>
+                <w:kern w:val="0"/>
+                <w:sz w:val="22"/>
+                <w:szCs w:val="22"/>
+                <w:lang w:eastAsia="en-GB"/>
+                <w14:ligatures w14:val="none"/>
+              </w:rPr>
+              <w:t>Epidemiological Modelling of Airborne Infection</w:t>
+            </w:r>
+          </w:p>
+        </w:tc>
+        <w:tc>
+          <w:tcPr>
+            <w:tcW w:w="1881" w:type="dxa"/>
+            <w:tcBorders>
+              <w:top w:val="single" w:sz="8" w:space="0" w:color="A3A3A3"/>
+              <w:left w:val="single" w:sz="8" w:space="0" w:color="A3A3A3"/>
+              <w:bottom w:val="single" w:sz="8" w:space="0" w:color="A3A3A3"/>
+              <w:right w:val="single" w:sz="8" w:space="0" w:color="A3A3A3"/>
+            </w:tcBorders>
+            <w:tcMar>
+              <w:top w:w="40" w:type="dxa"/>
+              <w:left w:w="60" w:type="dxa"/>
+              <w:bottom w:w="40" w:type="dxa"/>
+              <w:right w:w="60" w:type="dxa"/>
+            </w:tcMar>
+            <w:hideMark/>
+          </w:tcPr>
+          <w:p>
+            <w:pPr>
+              <w:rPr>
+                <w:rFonts w:ascii="Calibri" w:eastAsia="Times New Roman" w:hAnsi="Calibri" w:cs="Calibri"/>
+                <w:kern w:val="0"/>
+                <w:sz w:val="22"/>
+                <w:szCs w:val="22"/>
+                <w:lang w:eastAsia="en-GB"/>
+                <w14:ligatures w14:val="none"/>
+              </w:rPr>
+            </w:pPr>
+            <w:r>
+              <w:rPr>
+                <w:rFonts w:ascii="Calibri" w:eastAsia="Times New Roman" w:hAnsi="Calibri" w:cs="Calibri"/>
+                <w:kern w:val="0"/>
+                <w:sz w:val="22"/>
+                <w:szCs w:val="22"/>
+                <w:lang w:eastAsia="en-GB"/>
+                <w14:ligatures w14:val="none"/>
+              </w:rPr>
+              <w:t>Use-Cases</w:t>
+            </w:r>
+          </w:p>
+        </w:tc>
+        <w:tc>
+          <w:tcPr>
+            <w:tcW w:w="5995" w:type="dxa"/>
+            <w:tcBorders>
+              <w:top w:val="single" w:sz="8" w:space="0" w:color="A3A3A3"/>
+              <w:left w:val="single" w:sz="8" w:space="0" w:color="A3A3A3"/>
+              <w:bottom w:val="single" w:sz="8" w:space="0" w:color="A3A3A3"/>
+              <w:right w:val="single" w:sz="8" w:space="0" w:color="A3A3A3"/>
+            </w:tcBorders>
+            <w:tcMar>
+              <w:top w:w="40" w:type="dxa"/>
+              <w:left w:w="60" w:type="dxa"/>
+              <w:bottom w:w="40" w:type="dxa"/>
+              <w:right w:w="60" w:type="dxa"/>
+            </w:tcMar>
+            <w:hideMark/>
+          </w:tcPr>
+          <w:p>
+            <w:pPr>
+              <w:rPr>
+                <w:rFonts w:ascii="Calibri" w:eastAsia="Times New Roman" w:hAnsi="Calibri" w:cs="Calibri"/>
+                <w:color w:val="000000"/>
+                <w:kern w:val="0"/>
+                <w:sz w:val="22"/>
+                <w:szCs w:val="22"/>
+                <w:lang w:eastAsia="en-GB"/>
+                <w14:ligatures w14:val="none"/>
+              </w:rPr>
+            </w:pPr>
+            <w:r>
+              <w:rPr>
+                <w:rFonts w:ascii="Calibri" w:eastAsia="Times New Roman" w:hAnsi="Calibri" w:cs="Calibri"/>
+                <w:color w:val="000000"/>
+                <w:kern w:val="0"/>
+                <w:sz w:val="22"/>
+                <w:szCs w:val="22"/>
+                <w:lang w:eastAsia="en-GB"/>
+                <w14:ligatures w14:val="none"/>
+              </w:rPr>
+              <w:t>Foster, 2021, "Estimating COVID-19 exposure in a classroom setting: A comparison between mathematical and numerical models"</w:t>
+            </w:r>
+          </w:p>
+        </w:tc>
+      </w:tr>
+      <w:tr>
+        <w:tc>
+          <w:tcPr>
+            <w:tcW w:w="3076" w:type="dxa"/>
+            <w:tcBorders>
+              <w:top w:val="single" w:sz="8" w:space="0" w:color="A3A3A3"/>
+              <w:left w:val="single" w:sz="8" w:space="0" w:color="A3A3A3"/>
+              <w:bottom w:val="single" w:sz="8" w:space="0" w:color="A3A3A3"/>
+              <w:right w:val="single" w:sz="8" w:space="0" w:color="A3A3A3"/>
+            </w:tcBorders>
+            <w:tcMar>
+              <w:top w:w="40" w:type="dxa"/>
+              <w:left w:w="60" w:type="dxa"/>
+              <w:bottom w:w="40" w:type="dxa"/>
+              <w:right w:w="60" w:type="dxa"/>
+            </w:tcMar>
+            <w:hideMark/>
+          </w:tcPr>
+          <w:p>
+            <w:pPr>
+              <w:rPr>
+                <w:rFonts w:ascii="Calibri" w:eastAsia="Times New Roman" w:hAnsi="Calibri" w:cs="Calibri"/>
+                <w:kern w:val="0"/>
+                <w:sz w:val="22"/>
+                <w:szCs w:val="22"/>
+                <w:lang w:eastAsia="en-GB"/>
+                <w14:ligatures w14:val="none"/>
+              </w:rPr>
+            </w:pPr>
+            <w:r>
+              <w:rPr>
+                <w:rFonts w:ascii="Calibri" w:eastAsia="Times New Roman" w:hAnsi="Calibri" w:cs="Calibri"/>
+                <w:kern w:val="0"/>
+                <w:sz w:val="22"/>
+                <w:szCs w:val="22"/>
+                <w:lang w:eastAsia="en-GB"/>
+                <w14:ligatures w14:val="none"/>
+              </w:rPr>
+              <w:t>Enhancements to Wells-Riley: Alexander Edwards (2024)</w:t>
+            </w:r>
+          </w:p>
+        </w:tc>
+        <w:tc>
+          <w:tcPr>
+            <w:tcW w:w="1881" w:type="dxa"/>
+            <w:tcBorders>
+              <w:top w:val="single" w:sz="8" w:space="0" w:color="A3A3A3"/>
+              <w:left w:val="single" w:sz="8" w:space="0" w:color="A3A3A3"/>
+              <w:bottom w:val="single" w:sz="8" w:space="0" w:color="A3A3A3"/>
+              <w:right w:val="single" w:sz="8" w:space="0" w:color="A3A3A3"/>
+            </w:tcBorders>
+            <w:tcMar>
+              <w:top w:w="40" w:type="dxa"/>
+              <w:left w:w="60" w:type="dxa"/>
+              <w:bottom w:w="40" w:type="dxa"/>
+              <w:right w:w="60" w:type="dxa"/>
+            </w:tcMar>
+            <w:hideMark/>
+          </w:tcPr>
+          <w:p>
+            <w:pPr>
+              <w:rPr>
+                <w:rFonts w:ascii="Calibri" w:eastAsia="Times New Roman" w:hAnsi="Calibri" w:cs="Calibri"/>
+                <w:kern w:val="0"/>
+                <w:sz w:val="22"/>
+                <w:szCs w:val="22"/>
+                <w:lang w:eastAsia="en-GB"/>
+                <w14:ligatures w14:val="none"/>
+              </w:rPr>
+            </w:pPr>
+            <w:r>
+              <w:rPr>
+                <w:rFonts w:ascii="Calibri" w:eastAsia="Times New Roman" w:hAnsi="Calibri" w:cs="Calibri"/>
+                <w:kern w:val="0"/>
+                <w:sz w:val="22"/>
+                <w:szCs w:val="22"/>
+                <w:lang w:eastAsia="en-GB"/>
+                <w14:ligatures w14:val="none"/>
+              </w:rPr>
+              <w:t>Alexander Edward's Paper</w:t>
+            </w:r>
+          </w:p>
+        </w:tc>
+        <w:tc>
+          <w:tcPr>
+            <w:tcW w:w="5995" w:type="dxa"/>
+            <w:tcBorders>
+              <w:top w:val="single" w:sz="8" w:space="0" w:color="A3A3A3"/>
+              <w:left w:val="single" w:sz="8" w:space="0" w:color="A3A3A3"/>
+              <w:bottom w:val="single" w:sz="8" w:space="0" w:color="A3A3A3"/>
+              <w:right w:val="single" w:sz="8" w:space="0" w:color="A3A3A3"/>
+            </w:tcBorders>
+            <w:tcMar>
+              <w:top w:w="40" w:type="dxa"/>
+              <w:left w:w="60" w:type="dxa"/>
+              <w:bottom w:w="40" w:type="dxa"/>
+              <w:right w:w="60" w:type="dxa"/>
+            </w:tcMar>
+            <w:hideMark/>
+          </w:tcPr>
+          <w:p>
+            <w:pPr>
+              <w:rPr>
+                <w:rFonts w:ascii="Calibri" w:eastAsia="Times New Roman" w:hAnsi="Calibri" w:cs="Calibri"/>
+                <w:kern w:val="0"/>
+                <w:sz w:val="22"/>
+                <w:szCs w:val="22"/>
+                <w:lang w:eastAsia="en-GB"/>
+                <w14:ligatures w14:val="none"/>
+              </w:rPr>
+            </w:pPr>
+            <w:r>
+              <w:rPr>
+                <w:rFonts w:ascii="Calibri" w:eastAsia="Times New Roman" w:hAnsi="Calibri" w:cs="Calibri"/>
+                <w:kern w:val="0"/>
+                <w:sz w:val="22"/>
+                <w:szCs w:val="22"/>
+                <w:lang w:eastAsia="en-GB"/>
+                <w14:ligatures w14:val="none"/>
+              </w:rPr>
+              <w:t>Edwards, 2024, "The Wells-Riley model revisited: Randomness, heterogeneity, and transient behaviours"</w:t>
             </w:r>
           </w:p>
         </w:tc>

</xml_diff>

<commit_message>
Adding notes on a few more papers I have read and updated paper bank
</commit_message>
<xml_diff>
--- a/LR_paper_bank.docx
+++ b/LR_paper_bank.docx
@@ -20,14 +20,14 @@
         <w:tblDescription w:val=""/>
       </w:tblPr>
       <w:tblGrid>
-        <w:gridCol w:w="2582"/>
-        <w:gridCol w:w="1757"/>
-        <w:gridCol w:w="4667"/>
+        <w:gridCol w:w="1973"/>
+        <w:gridCol w:w="1539"/>
+        <w:gridCol w:w="5494"/>
       </w:tblGrid>
       <w:tr>
         <w:tc>
           <w:tcPr>
-            <w:tcW w:w="3076" w:type="dxa"/>
+            <w:tcW w:w="2340" w:type="dxa"/>
             <w:tcBorders>
               <w:top w:val="single" w:sz="8" w:space="0" w:color="A3A3A3"/>
               <w:left w:val="single" w:sz="8" w:space="0" w:color="A3A3A3"/>
@@ -71,7 +71,7 @@
         </w:tc>
         <w:tc>
           <w:tcPr>
-            <w:tcW w:w="1881" w:type="dxa"/>
+            <w:tcW w:w="1600" w:type="dxa"/>
             <w:tcBorders>
               <w:top w:val="single" w:sz="8" w:space="0" w:color="A3A3A3"/>
               <w:left w:val="single" w:sz="8" w:space="0" w:color="A3A3A3"/>
@@ -115,7 +115,7 @@
         </w:tc>
         <w:tc>
           <w:tcPr>
-            <w:tcW w:w="5953" w:type="dxa"/>
+            <w:tcW w:w="6971" w:type="dxa"/>
             <w:tcBorders>
               <w:top w:val="single" w:sz="8" w:space="0" w:color="A3A3A3"/>
               <w:left w:val="single" w:sz="8" w:space="0" w:color="A3A3A3"/>
@@ -161,7 +161,7 @@
       <w:tr>
         <w:tc>
           <w:tcPr>
-            <w:tcW w:w="3076" w:type="dxa"/>
+            <w:tcW w:w="2340" w:type="dxa"/>
             <w:tcBorders>
               <w:top w:val="single" w:sz="8" w:space="0" w:color="A3A3A3"/>
               <w:left w:val="single" w:sz="8" w:space="0" w:color="A3A3A3"/>
@@ -202,7 +202,7 @@
         </w:tc>
         <w:tc>
           <w:tcPr>
-            <w:tcW w:w="1881" w:type="dxa"/>
+            <w:tcW w:w="1629" w:type="dxa"/>
             <w:tcBorders>
               <w:top w:val="single" w:sz="8" w:space="0" w:color="A3A3A3"/>
               <w:left w:val="single" w:sz="8" w:space="0" w:color="A3A3A3"/>
@@ -243,7 +243,7 @@
         </w:tc>
         <w:tc>
           <w:tcPr>
-            <w:tcW w:w="6090" w:type="dxa"/>
+            <w:tcW w:w="6944" w:type="dxa"/>
             <w:tcBorders>
               <w:top w:val="single" w:sz="8" w:space="0" w:color="A3A3A3"/>
               <w:left w:val="single" w:sz="8" w:space="0" w:color="A3A3A3"/>
@@ -286,7 +286,7 @@
       <w:tr>
         <w:tc>
           <w:tcPr>
-            <w:tcW w:w="3076" w:type="dxa"/>
+            <w:tcW w:w="2340" w:type="dxa"/>
             <w:tcBorders>
               <w:top w:val="single" w:sz="8" w:space="0" w:color="A3A3A3"/>
               <w:left w:val="single" w:sz="8" w:space="0" w:color="A3A3A3"/>
@@ -327,7 +327,7 @@
         </w:tc>
         <w:tc>
           <w:tcPr>
-            <w:tcW w:w="1881" w:type="dxa"/>
+            <w:tcW w:w="1629" w:type="dxa"/>
             <w:tcBorders>
               <w:top w:val="single" w:sz="8" w:space="0" w:color="A3A3A3"/>
               <w:left w:val="single" w:sz="8" w:space="0" w:color="A3A3A3"/>
@@ -368,7 +368,7 @@
         </w:tc>
         <w:tc>
           <w:tcPr>
-            <w:tcW w:w="6134" w:type="dxa"/>
+            <w:tcW w:w="7108" w:type="dxa"/>
             <w:tcBorders>
               <w:top w:val="single" w:sz="8" w:space="0" w:color="A3A3A3"/>
               <w:left w:val="single" w:sz="8" w:space="0" w:color="A3A3A3"/>
@@ -411,7 +411,7 @@
       <w:tr>
         <w:tc>
           <w:tcPr>
-            <w:tcW w:w="3076" w:type="dxa"/>
+            <w:tcW w:w="2340" w:type="dxa"/>
             <w:tcBorders>
               <w:top w:val="single" w:sz="8" w:space="0" w:color="A3A3A3"/>
               <w:left w:val="single" w:sz="8" w:space="0" w:color="A3A3A3"/>
@@ -452,7 +452,7 @@
         </w:tc>
         <w:tc>
           <w:tcPr>
-            <w:tcW w:w="1881" w:type="dxa"/>
+            <w:tcW w:w="1629" w:type="dxa"/>
             <w:tcBorders>
               <w:top w:val="single" w:sz="8" w:space="0" w:color="A3A3A3"/>
               <w:left w:val="single" w:sz="8" w:space="0" w:color="A3A3A3"/>
@@ -493,7 +493,7 @@
         </w:tc>
         <w:tc>
           <w:tcPr>
-            <w:tcW w:w="5995" w:type="dxa"/>
+            <w:tcW w:w="7011" w:type="dxa"/>
             <w:tcBorders>
               <w:top w:val="single" w:sz="8" w:space="0" w:color="A3A3A3"/>
               <w:left w:val="single" w:sz="8" w:space="0" w:color="A3A3A3"/>
@@ -549,7 +549,7 @@
       <w:tr>
         <w:tc>
           <w:tcPr>
-            <w:tcW w:w="3076" w:type="dxa"/>
+            <w:tcW w:w="2340" w:type="dxa"/>
             <w:tcBorders>
               <w:top w:val="single" w:sz="8" w:space="0" w:color="A3A3A3"/>
               <w:left w:val="single" w:sz="8" w:space="0" w:color="A3A3A3"/>
@@ -590,7 +590,7 @@
         </w:tc>
         <w:tc>
           <w:tcPr>
-            <w:tcW w:w="1881" w:type="dxa"/>
+            <w:tcW w:w="1600" w:type="dxa"/>
             <w:tcBorders>
               <w:top w:val="single" w:sz="8" w:space="0" w:color="A3A3A3"/>
               <w:left w:val="single" w:sz="8" w:space="0" w:color="A3A3A3"/>
@@ -631,7 +631,7 @@
         </w:tc>
         <w:tc>
           <w:tcPr>
-            <w:tcW w:w="6108" w:type="dxa"/>
+            <w:tcW w:w="7161" w:type="dxa"/>
             <w:tcBorders>
               <w:top w:val="single" w:sz="8" w:space="0" w:color="A3A3A3"/>
               <w:left w:val="single" w:sz="8" w:space="0" w:color="A3A3A3"/>
@@ -674,7 +674,7 @@
       <w:tr>
         <w:tc>
           <w:tcPr>
-            <w:tcW w:w="3076" w:type="dxa"/>
+            <w:tcW w:w="2340" w:type="dxa"/>
             <w:tcBorders>
               <w:top w:val="single" w:sz="8" w:space="0" w:color="A3A3A3"/>
               <w:left w:val="single" w:sz="8" w:space="0" w:color="A3A3A3"/>
@@ -715,7 +715,7 @@
         </w:tc>
         <w:tc>
           <w:tcPr>
-            <w:tcW w:w="1881" w:type="dxa"/>
+            <w:tcW w:w="1600" w:type="dxa"/>
             <w:tcBorders>
               <w:top w:val="single" w:sz="8" w:space="0" w:color="A3A3A3"/>
               <w:left w:val="single" w:sz="8" w:space="0" w:color="A3A3A3"/>
@@ -756,7 +756,7 @@
         </w:tc>
         <w:tc>
           <w:tcPr>
-            <w:tcW w:w="5995" w:type="dxa"/>
+            <w:tcW w:w="6971" w:type="dxa"/>
             <w:tcBorders>
               <w:top w:val="single" w:sz="8" w:space="0" w:color="A3A3A3"/>
               <w:left w:val="single" w:sz="8" w:space="0" w:color="A3A3A3"/>
@@ -799,7 +799,7 @@
       <w:tr>
         <w:tc>
           <w:tcPr>
-            <w:tcW w:w="3076" w:type="dxa"/>
+            <w:tcW w:w="2340" w:type="dxa"/>
             <w:tcBorders>
               <w:top w:val="single" w:sz="8" w:space="0" w:color="A3A3A3"/>
               <w:left w:val="single" w:sz="8" w:space="0" w:color="A3A3A3"/>
@@ -840,7 +840,7 @@
         </w:tc>
         <w:tc>
           <w:tcPr>
-            <w:tcW w:w="1881" w:type="dxa"/>
+            <w:tcW w:w="1600" w:type="dxa"/>
             <w:tcBorders>
               <w:top w:val="single" w:sz="8" w:space="0" w:color="A3A3A3"/>
               <w:left w:val="single" w:sz="8" w:space="0" w:color="A3A3A3"/>
@@ -881,7 +881,7 @@
         </w:tc>
         <w:tc>
           <w:tcPr>
-            <w:tcW w:w="5953" w:type="dxa"/>
+            <w:tcW w:w="6971" w:type="dxa"/>
             <w:tcBorders>
               <w:top w:val="single" w:sz="8" w:space="0" w:color="A3A3A3"/>
               <w:left w:val="single" w:sz="8" w:space="0" w:color="A3A3A3"/>
@@ -924,7 +924,7 @@
       <w:tr>
         <w:tc>
           <w:tcPr>
-            <w:tcW w:w="3076" w:type="dxa"/>
+            <w:tcW w:w="2340" w:type="dxa"/>
             <w:tcBorders>
               <w:top w:val="single" w:sz="8" w:space="0" w:color="A3A3A3"/>
               <w:left w:val="single" w:sz="8" w:space="0" w:color="A3A3A3"/>
@@ -965,7 +965,7 @@
         </w:tc>
         <w:tc>
           <w:tcPr>
-            <w:tcW w:w="1881" w:type="dxa"/>
+            <w:tcW w:w="1629" w:type="dxa"/>
             <w:tcBorders>
               <w:top w:val="single" w:sz="8" w:space="0" w:color="A3A3A3"/>
               <w:left w:val="single" w:sz="8" w:space="0" w:color="A3A3A3"/>
@@ -1006,7 +1006,7 @@
         </w:tc>
         <w:tc>
           <w:tcPr>
-            <w:tcW w:w="5995" w:type="dxa"/>
+            <w:tcW w:w="7011" w:type="dxa"/>
             <w:tcBorders>
               <w:top w:val="single" w:sz="8" w:space="0" w:color="A3A3A3"/>
               <w:left w:val="single" w:sz="8" w:space="0" w:color="A3A3A3"/>
@@ -1049,7 +1049,7 @@
       <w:tr>
         <w:tc>
           <w:tcPr>
-            <w:tcW w:w="3076" w:type="dxa"/>
+            <w:tcW w:w="2340" w:type="dxa"/>
             <w:tcBorders>
               <w:top w:val="single" w:sz="8" w:space="0" w:color="A3A3A3"/>
               <w:left w:val="single" w:sz="8" w:space="0" w:color="A3A3A3"/>
@@ -1090,7 +1090,7 @@
         </w:tc>
         <w:tc>
           <w:tcPr>
-            <w:tcW w:w="1881" w:type="dxa"/>
+            <w:tcW w:w="1629" w:type="dxa"/>
             <w:tcBorders>
               <w:top w:val="single" w:sz="8" w:space="0" w:color="A3A3A3"/>
               <w:left w:val="single" w:sz="8" w:space="0" w:color="A3A3A3"/>
@@ -1131,7 +1131,7 @@
         </w:tc>
         <w:tc>
           <w:tcPr>
-            <w:tcW w:w="5995" w:type="dxa"/>
+            <w:tcW w:w="7011" w:type="dxa"/>
             <w:tcBorders>
               <w:top w:val="single" w:sz="8" w:space="0" w:color="A3A3A3"/>
               <w:left w:val="single" w:sz="8" w:space="0" w:color="A3A3A3"/>
@@ -1174,7 +1174,7 @@
       <w:tr>
         <w:tc>
           <w:tcPr>
-            <w:tcW w:w="3076" w:type="dxa"/>
+            <w:tcW w:w="2340" w:type="dxa"/>
             <w:tcBorders>
               <w:top w:val="single" w:sz="8" w:space="0" w:color="A3A3A3"/>
               <w:left w:val="single" w:sz="8" w:space="0" w:color="A3A3A3"/>
@@ -1215,7 +1215,7 @@
         </w:tc>
         <w:tc>
           <w:tcPr>
-            <w:tcW w:w="1909" w:type="dxa"/>
+            <w:tcW w:w="1600" w:type="dxa"/>
             <w:tcBorders>
               <w:top w:val="single" w:sz="8" w:space="0" w:color="A3A3A3"/>
               <w:left w:val="single" w:sz="8" w:space="0" w:color="A3A3A3"/>
@@ -1256,7 +1256,7 @@
         </w:tc>
         <w:tc>
           <w:tcPr>
-            <w:tcW w:w="6143" w:type="dxa"/>
+            <w:tcW w:w="7011" w:type="dxa"/>
             <w:tcBorders>
               <w:top w:val="single" w:sz="8" w:space="0" w:color="A3A3A3"/>
               <w:left w:val="single" w:sz="8" w:space="0" w:color="A3A3A3"/>
@@ -1299,7 +1299,7 @@
       <w:tr>
         <w:tc>
           <w:tcPr>
-            <w:tcW w:w="3076" w:type="dxa"/>
+            <w:tcW w:w="2340" w:type="dxa"/>
             <w:tcBorders>
               <w:top w:val="single" w:sz="8" w:space="0" w:color="A3A3A3"/>
               <w:left w:val="single" w:sz="8" w:space="0" w:color="A3A3A3"/>
@@ -1340,7 +1340,7 @@
         </w:tc>
         <w:tc>
           <w:tcPr>
-            <w:tcW w:w="1881" w:type="dxa"/>
+            <w:tcW w:w="1600" w:type="dxa"/>
             <w:tcBorders>
               <w:top w:val="single" w:sz="8" w:space="0" w:color="A3A3A3"/>
               <w:left w:val="single" w:sz="8" w:space="0" w:color="A3A3A3"/>
@@ -1381,7 +1381,7 @@
         </w:tc>
         <w:tc>
           <w:tcPr>
-            <w:tcW w:w="5995" w:type="dxa"/>
+            <w:tcW w:w="6971" w:type="dxa"/>
             <w:tcBorders>
               <w:top w:val="single" w:sz="8" w:space="0" w:color="A3A3A3"/>
               <w:left w:val="single" w:sz="8" w:space="0" w:color="A3A3A3"/>
@@ -1424,7 +1424,7 @@
       <w:tr>
         <w:tc>
           <w:tcPr>
-            <w:tcW w:w="3076" w:type="dxa"/>
+            <w:tcW w:w="2340" w:type="dxa"/>
             <w:tcBorders>
               <w:top w:val="single" w:sz="8" w:space="0" w:color="A3A3A3"/>
               <w:left w:val="single" w:sz="8" w:space="0" w:color="A3A3A3"/>
@@ -1465,7 +1465,7 @@
         </w:tc>
         <w:tc>
           <w:tcPr>
-            <w:tcW w:w="1881" w:type="dxa"/>
+            <w:tcW w:w="1600" w:type="dxa"/>
             <w:tcBorders>
               <w:top w:val="single" w:sz="8" w:space="0" w:color="A3A3A3"/>
               <w:left w:val="single" w:sz="8" w:space="0" w:color="A3A3A3"/>
@@ -1506,7 +1506,7 @@
         </w:tc>
         <w:tc>
           <w:tcPr>
-            <w:tcW w:w="5995" w:type="dxa"/>
+            <w:tcW w:w="7011" w:type="dxa"/>
             <w:tcBorders>
               <w:top w:val="single" w:sz="8" w:space="0" w:color="A3A3A3"/>
               <w:left w:val="single" w:sz="8" w:space="0" w:color="A3A3A3"/>
@@ -1549,7 +1549,7 @@
       <w:tr>
         <w:tc>
           <w:tcPr>
-            <w:tcW w:w="3076" w:type="dxa"/>
+            <w:tcW w:w="2340" w:type="dxa"/>
             <w:tcBorders>
               <w:top w:val="single" w:sz="8" w:space="0" w:color="A3A3A3"/>
               <w:left w:val="single" w:sz="8" w:space="0" w:color="A3A3A3"/>
@@ -1590,7 +1590,7 @@
         </w:tc>
         <w:tc>
           <w:tcPr>
-            <w:tcW w:w="1881" w:type="dxa"/>
+            <w:tcW w:w="1600" w:type="dxa"/>
             <w:tcBorders>
               <w:top w:val="single" w:sz="8" w:space="0" w:color="A3A3A3"/>
               <w:left w:val="single" w:sz="8" w:space="0" w:color="A3A3A3"/>
@@ -1631,7 +1631,7 @@
         </w:tc>
         <w:tc>
           <w:tcPr>
-            <w:tcW w:w="5995" w:type="dxa"/>
+            <w:tcW w:w="7050" w:type="dxa"/>
             <w:tcBorders>
               <w:top w:val="single" w:sz="8" w:space="0" w:color="A3A3A3"/>
               <w:left w:val="single" w:sz="8" w:space="0" w:color="A3A3A3"/>
@@ -1697,48 +1697,49 @@
       <w:tr>
         <w:tc>
           <w:tcPr>
-            <w:tcW w:w="3076" w:type="dxa"/>
-            <w:tcBorders>
-              <w:top w:val="single" w:sz="8" w:space="0" w:color="A3A3A3"/>
-              <w:left w:val="single" w:sz="8" w:space="0" w:color="A3A3A3"/>
-              <w:bottom w:val="single" w:sz="8" w:space="0" w:color="A3A3A3"/>
-              <w:right w:val="single" w:sz="8" w:space="0" w:color="A3A3A3"/>
-            </w:tcBorders>
-            <w:tcMar>
-              <w:top w:w="40" w:type="dxa"/>
-              <w:left w:w="60" w:type="dxa"/>
-              <w:bottom w:w="40" w:type="dxa"/>
-              <w:right w:w="60" w:type="dxa"/>
-            </w:tcMar>
-            <w:hideMark/>
-          </w:tcPr>
-          <w:p>
-            <w:pPr>
-              <w:rPr>
-                <w:rFonts w:ascii="Calibri" w:eastAsia="Times New Roman" w:hAnsi="Calibri" w:cs="Calibri"/>
-                <w:kern w:val="0"/>
-                <w:sz w:val="22"/>
-                <w:szCs w:val="22"/>
-                <w:lang w:eastAsia="en-GB"/>
-                <w14:ligatures w14:val="none"/>
-              </w:rPr>
-            </w:pPr>
-            <w:r>
-              <w:rPr>
-                <w:rFonts w:ascii="Calibri" w:eastAsia="Times New Roman" w:hAnsi="Calibri" w:cs="Calibri"/>
-                <w:kern w:val="0"/>
-                <w:sz w:val="22"/>
-                <w:szCs w:val="22"/>
-                <w:lang w:eastAsia="en-GB"/>
-                <w14:ligatures w14:val="none"/>
-              </w:rPr>
+            <w:tcW w:w="2340" w:type="dxa"/>
+            <w:tcBorders>
+              <w:top w:val="single" w:sz="8" w:space="0" w:color="A3A3A3"/>
+              <w:left w:val="single" w:sz="8" w:space="0" w:color="A3A3A3"/>
+              <w:bottom w:val="single" w:sz="8" w:space="0" w:color="A3A3A3"/>
+              <w:right w:val="single" w:sz="8" w:space="0" w:color="A3A3A3"/>
+            </w:tcBorders>
+            <w:tcMar>
+              <w:top w:w="40" w:type="dxa"/>
+              <w:left w:w="60" w:type="dxa"/>
+              <w:bottom w:w="40" w:type="dxa"/>
+              <w:right w:w="60" w:type="dxa"/>
+            </w:tcMar>
+            <w:hideMark/>
+          </w:tcPr>
+          <w:p>
+            <w:pPr>
+              <w:rPr>
+                <w:rFonts w:ascii="Calibri" w:eastAsia="Times New Roman" w:hAnsi="Calibri" w:cs="Calibri"/>
+                <w:kern w:val="0"/>
+                <w:sz w:val="22"/>
+                <w:szCs w:val="22"/>
+                <w:lang w:eastAsia="en-GB"/>
+                <w14:ligatures w14:val="none"/>
+              </w:rPr>
+            </w:pPr>
+            <w:r>
+              <w:rPr>
+                <w:rFonts w:ascii="Calibri" w:eastAsia="Times New Roman" w:hAnsi="Calibri" w:cs="Calibri"/>
+                <w:kern w:val="0"/>
+                <w:sz w:val="22"/>
+                <w:szCs w:val="22"/>
+                <w:lang w:eastAsia="en-GB"/>
+                <w14:ligatures w14:val="none"/>
+              </w:rPr>
+              <w:lastRenderedPageBreak/>
               <w:t>Epidemiological Modelling of Airborne Infection</w:t>
             </w:r>
           </w:p>
         </w:tc>
         <w:tc>
           <w:tcPr>
-            <w:tcW w:w="1881" w:type="dxa"/>
+            <w:tcW w:w="1600" w:type="dxa"/>
             <w:tcBorders>
               <w:top w:val="single" w:sz="8" w:space="0" w:color="A3A3A3"/>
               <w:left w:val="single" w:sz="8" w:space="0" w:color="A3A3A3"/>
@@ -1779,7 +1780,7 @@
         </w:tc>
         <w:tc>
           <w:tcPr>
-            <w:tcW w:w="5995" w:type="dxa"/>
+            <w:tcW w:w="7011" w:type="dxa"/>
             <w:tcBorders>
               <w:top w:val="single" w:sz="8" w:space="0" w:color="A3A3A3"/>
               <w:left w:val="single" w:sz="8" w:space="0" w:color="A3A3A3"/>
@@ -1824,7 +1825,7 @@
       <w:tr>
         <w:tc>
           <w:tcPr>
-            <w:tcW w:w="3076" w:type="dxa"/>
+            <w:tcW w:w="2346" w:type="dxa"/>
             <w:tcBorders>
               <w:top w:val="single" w:sz="8" w:space="0" w:color="A3A3A3"/>
               <w:left w:val="single" w:sz="8" w:space="0" w:color="A3A3A3"/>
@@ -1865,7 +1866,7 @@
         </w:tc>
         <w:tc>
           <w:tcPr>
-            <w:tcW w:w="1881" w:type="dxa"/>
+            <w:tcW w:w="1600" w:type="dxa"/>
             <w:tcBorders>
               <w:top w:val="single" w:sz="8" w:space="0" w:color="A3A3A3"/>
               <w:left w:val="single" w:sz="8" w:space="0" w:color="A3A3A3"/>
@@ -1906,7 +1907,7 @@
         </w:tc>
         <w:tc>
           <w:tcPr>
-            <w:tcW w:w="5995" w:type="dxa"/>
+            <w:tcW w:w="7161" w:type="dxa"/>
             <w:tcBorders>
               <w:top w:val="single" w:sz="8" w:space="0" w:color="A3A3A3"/>
               <w:left w:val="single" w:sz="8" w:space="0" w:color="A3A3A3"/>
@@ -1943,6 +1944,499 @@
               </w:rPr>
               <w:t>Edwards, 2024, "The Wells-Riley model revisited: Randomness, heterogeneity, and transient behaviours"</w:t>
             </w:r>
+          </w:p>
+        </w:tc>
+      </w:tr>
+      <w:tr>
+        <w:tc>
+          <w:tcPr>
+            <w:tcW w:w="2346" w:type="dxa"/>
+            <w:tcBorders>
+              <w:top w:val="single" w:sz="8" w:space="0" w:color="A3A3A3"/>
+              <w:left w:val="single" w:sz="8" w:space="0" w:color="A3A3A3"/>
+              <w:bottom w:val="single" w:sz="8" w:space="0" w:color="A3A3A3"/>
+              <w:right w:val="single" w:sz="8" w:space="0" w:color="A3A3A3"/>
+            </w:tcBorders>
+            <w:tcMar>
+              <w:top w:w="40" w:type="dxa"/>
+              <w:left w:w="60" w:type="dxa"/>
+              <w:bottom w:w="40" w:type="dxa"/>
+              <w:right w:w="60" w:type="dxa"/>
+            </w:tcMar>
+            <w:hideMark/>
+          </w:tcPr>
+          <w:p>
+            <w:pPr>
+              <w:rPr>
+                <w:rFonts w:ascii="Calibri" w:eastAsia="Times New Roman" w:hAnsi="Calibri" w:cs="Calibri"/>
+                <w:kern w:val="0"/>
+                <w:sz w:val="22"/>
+                <w:szCs w:val="22"/>
+                <w:lang w:eastAsia="en-GB"/>
+                <w14:ligatures w14:val="none"/>
+              </w:rPr>
+            </w:pPr>
+            <w:r>
+              <w:rPr>
+                <w:rFonts w:ascii="Calibri" w:eastAsia="Times New Roman" w:hAnsi="Calibri" w:cs="Calibri"/>
+                <w:kern w:val="0"/>
+                <w:sz w:val="22"/>
+                <w:szCs w:val="22"/>
+                <w:lang w:eastAsia="en-GB"/>
+                <w14:ligatures w14:val="none"/>
+              </w:rPr>
+              <w:t>Enhancements to Wells-Riley: Alexander Edwards (2024)</w:t>
+            </w:r>
+          </w:p>
+        </w:tc>
+        <w:tc>
+          <w:tcPr>
+            <w:tcW w:w="1600" w:type="dxa"/>
+            <w:tcBorders>
+              <w:top w:val="single" w:sz="8" w:space="0" w:color="A3A3A3"/>
+              <w:left w:val="single" w:sz="8" w:space="0" w:color="A3A3A3"/>
+              <w:bottom w:val="single" w:sz="8" w:space="0" w:color="A3A3A3"/>
+              <w:right w:val="single" w:sz="8" w:space="0" w:color="A3A3A3"/>
+            </w:tcBorders>
+            <w:tcMar>
+              <w:top w:w="40" w:type="dxa"/>
+              <w:left w:w="60" w:type="dxa"/>
+              <w:bottom w:w="40" w:type="dxa"/>
+              <w:right w:w="60" w:type="dxa"/>
+            </w:tcMar>
+            <w:hideMark/>
+          </w:tcPr>
+          <w:p>
+            <w:pPr>
+              <w:rPr>
+                <w:rFonts w:ascii="Calibri" w:eastAsia="Times New Roman" w:hAnsi="Calibri" w:cs="Calibri"/>
+                <w:kern w:val="0"/>
+                <w:sz w:val="22"/>
+                <w:szCs w:val="22"/>
+                <w:lang w:eastAsia="en-GB"/>
+                <w14:ligatures w14:val="none"/>
+              </w:rPr>
+            </w:pPr>
+            <w:r>
+              <w:rPr>
+                <w:rFonts w:ascii="Calibri" w:eastAsia="Times New Roman" w:hAnsi="Calibri" w:cs="Calibri"/>
+                <w:kern w:val="0"/>
+                <w:sz w:val="22"/>
+                <w:szCs w:val="22"/>
+                <w:lang w:eastAsia="en-GB"/>
+                <w14:ligatures w14:val="none"/>
+              </w:rPr>
+              <w:t>Motivations For Enhancement</w:t>
+            </w:r>
+          </w:p>
+        </w:tc>
+        <w:tc>
+          <w:tcPr>
+            <w:tcW w:w="6964" w:type="dxa"/>
+            <w:tcBorders>
+              <w:top w:val="single" w:sz="8" w:space="0" w:color="A3A3A3"/>
+              <w:left w:val="single" w:sz="8" w:space="0" w:color="A3A3A3"/>
+              <w:bottom w:val="single" w:sz="8" w:space="0" w:color="A3A3A3"/>
+              <w:right w:val="single" w:sz="8" w:space="0" w:color="A3A3A3"/>
+            </w:tcBorders>
+            <w:tcMar>
+              <w:top w:w="40" w:type="dxa"/>
+              <w:left w:w="60" w:type="dxa"/>
+              <w:bottom w:w="40" w:type="dxa"/>
+              <w:right w:w="60" w:type="dxa"/>
+            </w:tcMar>
+            <w:hideMark/>
+          </w:tcPr>
+          <w:p>
+            <w:pPr>
+              <w:rPr>
+                <w:rFonts w:ascii="Calibri" w:eastAsia="Times New Roman" w:hAnsi="Calibri" w:cs="Calibri"/>
+                <w:kern w:val="0"/>
+                <w:sz w:val="22"/>
+                <w:szCs w:val="22"/>
+                <w:lang w:eastAsia="en-GB"/>
+                <w14:ligatures w14:val="none"/>
+              </w:rPr>
+            </w:pPr>
+            <w:r>
+              <w:rPr>
+                <w:rFonts w:ascii="Calibri" w:eastAsia="Times New Roman" w:hAnsi="Calibri" w:cs="Calibri"/>
+                <w:kern w:val="0"/>
+                <w:sz w:val="22"/>
+                <w:szCs w:val="22"/>
+                <w:lang w:eastAsia="en-GB"/>
+                <w14:ligatures w14:val="none"/>
+              </w:rPr>
+              <w:t>Roberts, 2014, "Nine challenges for deterministic epidemic models"</w:t>
+            </w:r>
+          </w:p>
+        </w:tc>
+      </w:tr>
+      <w:tr>
+        <w:tc>
+          <w:tcPr>
+            <w:tcW w:w="2340" w:type="dxa"/>
+            <w:tcBorders>
+              <w:top w:val="single" w:sz="8" w:space="0" w:color="A3A3A3"/>
+              <w:left w:val="single" w:sz="8" w:space="0" w:color="A3A3A3"/>
+              <w:bottom w:val="single" w:sz="8" w:space="0" w:color="A3A3A3"/>
+              <w:right w:val="single" w:sz="8" w:space="0" w:color="A3A3A3"/>
+            </w:tcBorders>
+            <w:tcMar>
+              <w:top w:w="40" w:type="dxa"/>
+              <w:left w:w="60" w:type="dxa"/>
+              <w:bottom w:w="40" w:type="dxa"/>
+              <w:right w:w="60" w:type="dxa"/>
+            </w:tcMar>
+            <w:hideMark/>
+          </w:tcPr>
+          <w:p>
+            <w:pPr>
+              <w:rPr>
+                <w:rFonts w:ascii="Calibri" w:eastAsia="Times New Roman" w:hAnsi="Calibri" w:cs="Calibri"/>
+                <w:kern w:val="0"/>
+                <w:sz w:val="22"/>
+                <w:szCs w:val="22"/>
+                <w:lang w:eastAsia="en-GB"/>
+                <w14:ligatures w14:val="none"/>
+              </w:rPr>
+            </w:pPr>
+            <w:r>
+              <w:rPr>
+                <w:rFonts w:ascii="Calibri" w:eastAsia="Times New Roman" w:hAnsi="Calibri" w:cs="Calibri"/>
+                <w:kern w:val="0"/>
+                <w:sz w:val="22"/>
+                <w:szCs w:val="22"/>
+                <w:lang w:eastAsia="en-GB"/>
+                <w14:ligatures w14:val="none"/>
+              </w:rPr>
+              <w:t>Tools For Visualising Airborne Risk</w:t>
+            </w:r>
+          </w:p>
+        </w:tc>
+        <w:tc>
+          <w:tcPr>
+            <w:tcW w:w="1600" w:type="dxa"/>
+            <w:tcBorders>
+              <w:top w:val="single" w:sz="8" w:space="0" w:color="A3A3A3"/>
+              <w:left w:val="single" w:sz="8" w:space="0" w:color="A3A3A3"/>
+              <w:bottom w:val="single" w:sz="8" w:space="0" w:color="A3A3A3"/>
+              <w:right w:val="single" w:sz="8" w:space="0" w:color="A3A3A3"/>
+            </w:tcBorders>
+            <w:tcMar>
+              <w:top w:w="40" w:type="dxa"/>
+              <w:left w:w="60" w:type="dxa"/>
+              <w:bottom w:w="40" w:type="dxa"/>
+              <w:right w:w="60" w:type="dxa"/>
+            </w:tcMar>
+            <w:hideMark/>
+          </w:tcPr>
+          <w:p>
+            <w:pPr>
+              <w:rPr>
+                <w:rFonts w:ascii="Calibri" w:eastAsia="Times New Roman" w:hAnsi="Calibri" w:cs="Calibri"/>
+                <w:kern w:val="0"/>
+                <w:sz w:val="22"/>
+                <w:szCs w:val="22"/>
+                <w:lang w:eastAsia="en-GB"/>
+                <w14:ligatures w14:val="none"/>
+              </w:rPr>
+            </w:pPr>
+            <w:r>
+              <w:rPr>
+                <w:rFonts w:ascii="Calibri" w:eastAsia="Times New Roman" w:hAnsi="Calibri" w:cs="Calibri"/>
+                <w:kern w:val="0"/>
+                <w:sz w:val="22"/>
+                <w:szCs w:val="22"/>
+                <w:lang w:eastAsia="en-GB"/>
+                <w14:ligatures w14:val="none"/>
+              </w:rPr>
+              <w:t>Examples of Existing Tools</w:t>
+            </w:r>
+          </w:p>
+        </w:tc>
+        <w:tc>
+          <w:tcPr>
+            <w:tcW w:w="7023" w:type="dxa"/>
+            <w:tcBorders>
+              <w:top w:val="single" w:sz="8" w:space="0" w:color="A3A3A3"/>
+              <w:left w:val="single" w:sz="8" w:space="0" w:color="A3A3A3"/>
+              <w:bottom w:val="single" w:sz="8" w:space="0" w:color="A3A3A3"/>
+              <w:right w:val="single" w:sz="8" w:space="0" w:color="A3A3A3"/>
+            </w:tcBorders>
+            <w:tcMar>
+              <w:top w:w="40" w:type="dxa"/>
+              <w:left w:w="60" w:type="dxa"/>
+              <w:bottom w:w="40" w:type="dxa"/>
+              <w:right w:w="60" w:type="dxa"/>
+            </w:tcMar>
+            <w:hideMark/>
+          </w:tcPr>
+          <w:p>
+            <w:pPr>
+              <w:rPr>
+                <w:rFonts w:ascii="Calibri" w:eastAsia="Times New Roman" w:hAnsi="Calibri" w:cs="Calibri"/>
+                <w:kern w:val="0"/>
+                <w:lang w:eastAsia="en-GB"/>
+                <w14:ligatures w14:val="none"/>
+              </w:rPr>
+            </w:pPr>
+            <w:r>
+              <w:rPr>
+                <w:rFonts w:ascii="Calibri" w:eastAsia="Times New Roman" w:hAnsi="Calibri" w:cs="Calibri"/>
+                <w:kern w:val="0"/>
+                <w:sz w:val="22"/>
+                <w:szCs w:val="22"/>
+                <w:lang w:eastAsia="en-GB"/>
+                <w14:ligatures w14:val="none"/>
+              </w:rPr>
+              <w:t>World Health Organisation, 2024, "</w:t>
+            </w:r>
+            <w:r>
+              <w:rPr>
+                <w:rFonts w:ascii="Calibri" w:eastAsia="Times New Roman" w:hAnsi="Calibri" w:cs="Calibri"/>
+                <w:color w:val="10263B"/>
+                <w:kern w:val="0"/>
+                <w:sz w:val="23"/>
+                <w:szCs w:val="23"/>
+                <w:lang w:eastAsia="en-GB"/>
+                <w14:ligatures w14:val="none"/>
+              </w:rPr>
+              <w:t>Indoor Airborne Risk Assessment in the Context of SARS-CoV-</w:t>
+            </w:r>
+            <w:proofErr w:type="gramStart"/>
+            <w:r>
+              <w:rPr>
+                <w:rFonts w:ascii="Calibri" w:eastAsia="Times New Roman" w:hAnsi="Calibri" w:cs="Calibri"/>
+                <w:color w:val="10263B"/>
+                <w:kern w:val="0"/>
+                <w:sz w:val="23"/>
+                <w:szCs w:val="23"/>
+                <w:lang w:eastAsia="en-GB"/>
+                <w14:ligatures w14:val="none"/>
+              </w:rPr>
+              <w:t>2 :</w:t>
+            </w:r>
+            <w:proofErr w:type="gramEnd"/>
+            <w:r>
+              <w:rPr>
+                <w:rFonts w:ascii="Calibri" w:eastAsia="Times New Roman" w:hAnsi="Calibri" w:cs="Calibri"/>
+                <w:color w:val="10263B"/>
+                <w:kern w:val="0"/>
+                <w:sz w:val="23"/>
+                <w:szCs w:val="23"/>
+                <w:lang w:eastAsia="en-GB"/>
+                <w14:ligatures w14:val="none"/>
+              </w:rPr>
+              <w:t xml:space="preserve"> Description of Airborne Transmission Mechanism and Method to Develop a New Standardized Model for Risk Assessment</w:t>
+            </w:r>
+            <w:r>
+              <w:rPr>
+                <w:rFonts w:ascii="Calibri" w:eastAsia="Times New Roman" w:hAnsi="Calibri" w:cs="Calibri"/>
+                <w:kern w:val="0"/>
+                <w:sz w:val="22"/>
+                <w:szCs w:val="22"/>
+                <w:lang w:eastAsia="en-GB"/>
+                <w14:ligatures w14:val="none"/>
+              </w:rPr>
+              <w:t xml:space="preserve">" | </w:t>
+            </w:r>
+            <w:hyperlink r:id="rId4" w:history="1">
+              <w:r>
+                <w:rPr>
+                  <w:rFonts w:ascii="Calibri" w:eastAsia="Times New Roman" w:hAnsi="Calibri" w:cs="Calibri"/>
+                  <w:color w:val="0000FF"/>
+                  <w:kern w:val="0"/>
+                  <w:sz w:val="22"/>
+                  <w:szCs w:val="22"/>
+                  <w:u w:val="single"/>
+                  <w:lang w:eastAsia="en-GB"/>
+                  <w14:ligatures w14:val="none"/>
+                </w:rPr>
+                <w:t>https://partnersplatform.who.int/aria</w:t>
+              </w:r>
+            </w:hyperlink>
+          </w:p>
+        </w:tc>
+      </w:tr>
+      <w:tr>
+        <w:tc>
+          <w:tcPr>
+            <w:tcW w:w="2340" w:type="dxa"/>
+            <w:tcBorders>
+              <w:top w:val="single" w:sz="8" w:space="0" w:color="A3A3A3"/>
+              <w:left w:val="single" w:sz="8" w:space="0" w:color="A3A3A3"/>
+              <w:bottom w:val="single" w:sz="8" w:space="0" w:color="A3A3A3"/>
+              <w:right w:val="single" w:sz="8" w:space="0" w:color="A3A3A3"/>
+            </w:tcBorders>
+            <w:tcMar>
+              <w:top w:w="40" w:type="dxa"/>
+              <w:left w:w="60" w:type="dxa"/>
+              <w:bottom w:w="40" w:type="dxa"/>
+              <w:right w:w="60" w:type="dxa"/>
+            </w:tcMar>
+            <w:hideMark/>
+          </w:tcPr>
+          <w:p>
+            <w:pPr>
+              <w:rPr>
+                <w:rFonts w:ascii="Calibri" w:eastAsia="Times New Roman" w:hAnsi="Calibri" w:cs="Calibri"/>
+                <w:kern w:val="0"/>
+                <w:sz w:val="22"/>
+                <w:szCs w:val="22"/>
+                <w:lang w:eastAsia="en-GB"/>
+                <w14:ligatures w14:val="none"/>
+              </w:rPr>
+            </w:pPr>
+            <w:r>
+              <w:rPr>
+                <w:rFonts w:ascii="Calibri" w:eastAsia="Times New Roman" w:hAnsi="Calibri" w:cs="Calibri"/>
+                <w:kern w:val="0"/>
+                <w:sz w:val="22"/>
+                <w:szCs w:val="22"/>
+                <w:lang w:eastAsia="en-GB"/>
+                <w14:ligatures w14:val="none"/>
+              </w:rPr>
+              <w:t>Tools For Visualising Airborne Risk</w:t>
+            </w:r>
+          </w:p>
+        </w:tc>
+        <w:tc>
+          <w:tcPr>
+            <w:tcW w:w="1600" w:type="dxa"/>
+            <w:tcBorders>
+              <w:top w:val="single" w:sz="8" w:space="0" w:color="A3A3A3"/>
+              <w:left w:val="single" w:sz="8" w:space="0" w:color="A3A3A3"/>
+              <w:bottom w:val="single" w:sz="8" w:space="0" w:color="A3A3A3"/>
+              <w:right w:val="single" w:sz="8" w:space="0" w:color="A3A3A3"/>
+            </w:tcBorders>
+            <w:tcMar>
+              <w:top w:w="40" w:type="dxa"/>
+              <w:left w:w="60" w:type="dxa"/>
+              <w:bottom w:w="40" w:type="dxa"/>
+              <w:right w:w="60" w:type="dxa"/>
+            </w:tcMar>
+            <w:hideMark/>
+          </w:tcPr>
+          <w:p>
+            <w:pPr>
+              <w:rPr>
+                <w:rFonts w:ascii="Calibri" w:eastAsia="Times New Roman" w:hAnsi="Calibri" w:cs="Calibri"/>
+                <w:kern w:val="0"/>
+                <w:sz w:val="22"/>
+                <w:szCs w:val="22"/>
+                <w:lang w:eastAsia="en-GB"/>
+                <w14:ligatures w14:val="none"/>
+              </w:rPr>
+            </w:pPr>
+            <w:r>
+              <w:rPr>
+                <w:rFonts w:ascii="Calibri" w:eastAsia="Times New Roman" w:hAnsi="Calibri" w:cs="Calibri"/>
+                <w:kern w:val="0"/>
+                <w:sz w:val="22"/>
+                <w:szCs w:val="22"/>
+                <w:lang w:eastAsia="en-GB"/>
+                <w14:ligatures w14:val="none"/>
+              </w:rPr>
+              <w:t>Examples of Existing Tools</w:t>
+            </w:r>
+          </w:p>
+        </w:tc>
+        <w:tc>
+          <w:tcPr>
+            <w:tcW w:w="7161" w:type="dxa"/>
+            <w:tcBorders>
+              <w:top w:val="single" w:sz="8" w:space="0" w:color="A3A3A3"/>
+              <w:left w:val="single" w:sz="8" w:space="0" w:color="A3A3A3"/>
+              <w:bottom w:val="single" w:sz="8" w:space="0" w:color="A3A3A3"/>
+              <w:right w:val="single" w:sz="8" w:space="0" w:color="A3A3A3"/>
+            </w:tcBorders>
+            <w:tcMar>
+              <w:top w:w="40" w:type="dxa"/>
+              <w:left w:w="60" w:type="dxa"/>
+              <w:bottom w:w="40" w:type="dxa"/>
+              <w:right w:w="60" w:type="dxa"/>
+            </w:tcMar>
+            <w:hideMark/>
+          </w:tcPr>
+          <w:p>
+            <w:pPr>
+              <w:rPr>
+                <w:rFonts w:ascii="Calibri" w:eastAsia="Times New Roman" w:hAnsi="Calibri" w:cs="Calibri"/>
+                <w:kern w:val="0"/>
+                <w:sz w:val="22"/>
+                <w:szCs w:val="22"/>
+                <w:lang w:eastAsia="en-GB"/>
+                <w14:ligatures w14:val="none"/>
+              </w:rPr>
+            </w:pPr>
+            <w:hyperlink r:id="rId5" w:history="1">
+              <w:r>
+                <w:rPr>
+                  <w:rFonts w:ascii="Calibri" w:eastAsia="Times New Roman" w:hAnsi="Calibri" w:cs="Calibri"/>
+                  <w:color w:val="0000FF"/>
+                  <w:kern w:val="0"/>
+                  <w:sz w:val="22"/>
+                  <w:szCs w:val="22"/>
+                  <w:u w:val="single"/>
+                  <w:lang w:eastAsia="en-GB"/>
+                  <w14:ligatures w14:val="none"/>
+                </w:rPr>
+                <w:t>https://samhe.org.uk/about</w:t>
+              </w:r>
+            </w:hyperlink>
+            <w:r>
+              <w:rPr>
+                <w:rFonts w:ascii="Calibri" w:eastAsia="Times New Roman" w:hAnsi="Calibri" w:cs="Calibri"/>
+                <w:kern w:val="0"/>
+                <w:sz w:val="22"/>
+                <w:szCs w:val="22"/>
+                <w:lang w:eastAsia="en-GB"/>
+                <w14:ligatures w14:val="none"/>
+              </w:rPr>
+              <w:t xml:space="preserve"> | </w:t>
+            </w:r>
+            <w:hyperlink r:id="rId6" w:history="1">
+              <w:r>
+                <w:rPr>
+                  <w:rFonts w:ascii="Calibri" w:eastAsia="Times New Roman" w:hAnsi="Calibri" w:cs="Calibri"/>
+                  <w:color w:val="0000FF"/>
+                  <w:kern w:val="0"/>
+                  <w:sz w:val="22"/>
+                  <w:szCs w:val="22"/>
+                  <w:u w:val="single"/>
+                  <w:lang w:eastAsia="en-GB"/>
+                  <w14:ligatures w14:val="none"/>
+                </w:rPr>
+                <w:t>SAMHE Introductory Assembly - short version</w:t>
+              </w:r>
+            </w:hyperlink>
+            <w:r>
+              <w:rPr>
+                <w:rFonts w:ascii="Calibri" w:eastAsia="Times New Roman" w:hAnsi="Calibri" w:cs="Calibri"/>
+                <w:kern w:val="0"/>
+                <w:sz w:val="22"/>
+                <w:szCs w:val="22"/>
+                <w:lang w:eastAsia="en-GB"/>
+                <w14:ligatures w14:val="none"/>
+              </w:rPr>
+              <w:t xml:space="preserve"> | </w:t>
+            </w:r>
+            <w:hyperlink r:id="rId7" w:history="1">
+              <w:r>
+                <w:rPr>
+                  <w:rFonts w:ascii="Calibri" w:eastAsia="Times New Roman" w:hAnsi="Calibri" w:cs="Calibri"/>
+                  <w:color w:val="0000FF"/>
+                  <w:kern w:val="0"/>
+                  <w:sz w:val="22"/>
+                  <w:szCs w:val="22"/>
+                  <w:u w:val="single"/>
+                  <w:lang w:eastAsia="en-GB"/>
+                  <w14:ligatures w14:val="none"/>
+                </w:rPr>
+                <w:t>SAMHE Web App Walkthrough: A whistlestop tour!</w:t>
+              </w:r>
+            </w:hyperlink>
           </w:p>
         </w:tc>
       </w:tr>
@@ -2887,6 +3381,18 @@
       <w14:ligatures w14:val="none"/>
     </w:rPr>
   </w:style>
+  <w:style w:type="character" w:styleId="Hyperlink">
+    <w:name w:val="Hyperlink"/>
+    <w:basedOn w:val="DefaultParagraphFont"/>
+    <w:uiPriority w:val="99"/>
+    <w:semiHidden/>
+    <w:unhideWhenUsed/>
+    <w:rsid w:val="00B72572"/>
+    <w:rPr>
+      <w:color w:val="0000FF"/>
+      <w:u w:val="single"/>
+    </w:rPr>
+  </w:style>
 </w:styles>
 </file>
 

</xml_diff>

<commit_message>
Adding some more papers I have read for the Literature Review and updated Paper Bank
</commit_message>
<xml_diff>
--- a/LR_paper_bank.docx
+++ b/LR_paper_bank.docx
@@ -20,9 +20,9 @@
         <w:tblDescription w:val=""/>
       </w:tblPr>
       <w:tblGrid>
-        <w:gridCol w:w="1973"/>
-        <w:gridCol w:w="1539"/>
-        <w:gridCol w:w="5494"/>
+        <w:gridCol w:w="1946"/>
+        <w:gridCol w:w="1543"/>
+        <w:gridCol w:w="5517"/>
       </w:tblGrid>
       <w:tr>
         <w:tc>
@@ -519,29 +519,16 @@
                 <w14:ligatures w14:val="none"/>
               </w:rPr>
             </w:pPr>
-            <w:proofErr w:type="spellStart"/>
-            <w:r>
-              <w:rPr>
-                <w:rFonts w:ascii="Calibri" w:eastAsia="Times New Roman" w:hAnsi="Calibri" w:cs="Calibri"/>
-                <w:kern w:val="0"/>
-                <w:sz w:val="22"/>
-                <w:szCs w:val="22"/>
-                <w:lang w:eastAsia="en-GB"/>
-                <w14:ligatures w14:val="none"/>
-              </w:rPr>
-              <w:t>Pohlker</w:t>
-            </w:r>
-            <w:proofErr w:type="spellEnd"/>
-            <w:r>
-              <w:rPr>
-                <w:rFonts w:ascii="Calibri" w:eastAsia="Times New Roman" w:hAnsi="Calibri" w:cs="Calibri"/>
-                <w:kern w:val="0"/>
-                <w:sz w:val="22"/>
-                <w:szCs w:val="22"/>
-                <w:lang w:eastAsia="en-GB"/>
-                <w14:ligatures w14:val="none"/>
-              </w:rPr>
-              <w:t>, 2021, "Respiratory aerosols and droplets in the transmission of infectious diseases"</w:t>
+            <w:r>
+              <w:rPr>
+                <w:rFonts w:ascii="Calibri" w:eastAsia="Times New Roman" w:hAnsi="Calibri" w:cs="Calibri"/>
+                <w:kern w:val="0"/>
+                <w:sz w:val="22"/>
+                <w:szCs w:val="22"/>
+                <w:lang w:eastAsia="en-GB"/>
+                <w14:ligatures w14:val="none"/>
+              </w:rPr>
+              <w:t>Pohlker, 2021, "Respiratory aerosols and droplets in the transmission of infectious diseases"</w:t>
             </w:r>
           </w:p>
         </w:tc>
@@ -2202,33 +2189,7 @@
                 <w:lang w:eastAsia="en-GB"/>
                 <w14:ligatures w14:val="none"/>
               </w:rPr>
-              <w:t>Indoor Airborne Risk Assessment in the Context of SARS-CoV-</w:t>
-            </w:r>
-            <w:proofErr w:type="gramStart"/>
-            <w:r>
-              <w:rPr>
-                <w:rFonts w:ascii="Calibri" w:eastAsia="Times New Roman" w:hAnsi="Calibri" w:cs="Calibri"/>
-                <w:color w:val="10263B"/>
-                <w:kern w:val="0"/>
-                <w:sz w:val="23"/>
-                <w:szCs w:val="23"/>
-                <w:lang w:eastAsia="en-GB"/>
-                <w14:ligatures w14:val="none"/>
-              </w:rPr>
-              <w:t>2 :</w:t>
-            </w:r>
-            <w:proofErr w:type="gramEnd"/>
-            <w:r>
-              <w:rPr>
-                <w:rFonts w:ascii="Calibri" w:eastAsia="Times New Roman" w:hAnsi="Calibri" w:cs="Calibri"/>
-                <w:color w:val="10263B"/>
-                <w:kern w:val="0"/>
-                <w:sz w:val="23"/>
-                <w:szCs w:val="23"/>
-                <w:lang w:eastAsia="en-GB"/>
-                <w14:ligatures w14:val="none"/>
-              </w:rPr>
-              <w:t xml:space="preserve"> Description of Airborne Transmission Mechanism and Method to Develop a New Standardized Model for Risk Assessment</w:t>
+              <w:t>Indoor Airborne Risk Assessment in the Context of SARS-CoV-2 : Description of Airborne Transmission Mechanism and Method to Develop a New Standardized Model for Risk Assessment</w:t>
             </w:r>
             <w:r>
               <w:rPr>
@@ -2437,6 +2398,480 @@
                 <w:t>SAMHE Web App Walkthrough: A whistlestop tour!</w:t>
               </w:r>
             </w:hyperlink>
+          </w:p>
+        </w:tc>
+      </w:tr>
+      <w:tr>
+        <w:tc>
+          <w:tcPr>
+            <w:tcW w:w="2340" w:type="dxa"/>
+            <w:tcBorders>
+              <w:top w:val="single" w:sz="8" w:space="0" w:color="A3A3A3"/>
+              <w:left w:val="single" w:sz="8" w:space="0" w:color="A3A3A3"/>
+              <w:bottom w:val="single" w:sz="8" w:space="0" w:color="A3A3A3"/>
+              <w:right w:val="single" w:sz="8" w:space="0" w:color="A3A3A3"/>
+            </w:tcBorders>
+            <w:tcMar>
+              <w:top w:w="40" w:type="dxa"/>
+              <w:left w:w="60" w:type="dxa"/>
+              <w:bottom w:w="40" w:type="dxa"/>
+              <w:right w:w="60" w:type="dxa"/>
+            </w:tcMar>
+            <w:hideMark/>
+          </w:tcPr>
+          <w:p>
+            <w:pPr>
+              <w:rPr>
+                <w:rFonts w:ascii="Calibri" w:eastAsia="Times New Roman" w:hAnsi="Calibri" w:cs="Calibri"/>
+                <w:kern w:val="0"/>
+                <w:sz w:val="22"/>
+                <w:szCs w:val="22"/>
+                <w:lang w:eastAsia="en-GB"/>
+                <w14:ligatures w14:val="none"/>
+              </w:rPr>
+            </w:pPr>
+            <w:r>
+              <w:rPr>
+                <w:rFonts w:ascii="Calibri" w:eastAsia="Times New Roman" w:hAnsi="Calibri" w:cs="Calibri"/>
+                <w:kern w:val="0"/>
+                <w:sz w:val="22"/>
+                <w:szCs w:val="22"/>
+                <w:lang w:eastAsia="en-GB"/>
+                <w14:ligatures w14:val="none"/>
+              </w:rPr>
+              <w:t>Tools For Visualising Airborne Risk</w:t>
+            </w:r>
+          </w:p>
+        </w:tc>
+        <w:tc>
+          <w:tcPr>
+            <w:tcW w:w="1600" w:type="dxa"/>
+            <w:tcBorders>
+              <w:top w:val="single" w:sz="8" w:space="0" w:color="A3A3A3"/>
+              <w:left w:val="single" w:sz="8" w:space="0" w:color="A3A3A3"/>
+              <w:bottom w:val="single" w:sz="8" w:space="0" w:color="A3A3A3"/>
+              <w:right w:val="single" w:sz="8" w:space="0" w:color="A3A3A3"/>
+            </w:tcBorders>
+            <w:tcMar>
+              <w:top w:w="40" w:type="dxa"/>
+              <w:left w:w="60" w:type="dxa"/>
+              <w:bottom w:w="40" w:type="dxa"/>
+              <w:right w:w="60" w:type="dxa"/>
+            </w:tcMar>
+            <w:hideMark/>
+          </w:tcPr>
+          <w:p>
+            <w:pPr>
+              <w:rPr>
+                <w:rFonts w:ascii="Calibri" w:eastAsia="Times New Roman" w:hAnsi="Calibri" w:cs="Calibri"/>
+                <w:kern w:val="0"/>
+                <w:sz w:val="22"/>
+                <w:szCs w:val="22"/>
+                <w:lang w:eastAsia="en-GB"/>
+                <w14:ligatures w14:val="none"/>
+              </w:rPr>
+            </w:pPr>
+            <w:r>
+              <w:rPr>
+                <w:rFonts w:ascii="Calibri" w:eastAsia="Times New Roman" w:hAnsi="Calibri" w:cs="Calibri"/>
+                <w:kern w:val="0"/>
+                <w:sz w:val="22"/>
+                <w:szCs w:val="22"/>
+                <w:lang w:eastAsia="en-GB"/>
+                <w14:ligatures w14:val="none"/>
+              </w:rPr>
+              <w:t>Examples of Existing Tools</w:t>
+            </w:r>
+          </w:p>
+        </w:tc>
+        <w:tc>
+          <w:tcPr>
+            <w:tcW w:w="7011" w:type="dxa"/>
+            <w:tcBorders>
+              <w:top w:val="single" w:sz="8" w:space="0" w:color="A3A3A3"/>
+              <w:left w:val="single" w:sz="8" w:space="0" w:color="A3A3A3"/>
+              <w:bottom w:val="single" w:sz="8" w:space="0" w:color="A3A3A3"/>
+              <w:right w:val="single" w:sz="8" w:space="0" w:color="A3A3A3"/>
+            </w:tcBorders>
+            <w:tcMar>
+              <w:top w:w="40" w:type="dxa"/>
+              <w:left w:w="60" w:type="dxa"/>
+              <w:bottom w:w="40" w:type="dxa"/>
+              <w:right w:w="60" w:type="dxa"/>
+            </w:tcMar>
+            <w:hideMark/>
+          </w:tcPr>
+          <w:p>
+            <w:pPr>
+              <w:rPr>
+                <w:rFonts w:ascii="Calibri" w:eastAsia="Times New Roman" w:hAnsi="Calibri" w:cs="Calibri"/>
+                <w:kern w:val="0"/>
+                <w:sz w:val="22"/>
+                <w:szCs w:val="22"/>
+                <w:lang w:eastAsia="en-GB"/>
+                <w14:ligatures w14:val="none"/>
+              </w:rPr>
+            </w:pPr>
+            <w:r>
+              <w:rPr>
+                <w:rFonts w:ascii="Calibri" w:eastAsia="Times New Roman" w:hAnsi="Calibri" w:cs="Calibri"/>
+                <w:kern w:val="0"/>
+                <w:sz w:val="22"/>
+                <w:szCs w:val="22"/>
+                <w:lang w:eastAsia="en-GB"/>
+                <w14:ligatures w14:val="none"/>
+              </w:rPr>
+              <w:t>Albettar, 2022, "</w:t>
+            </w:r>
+            <w:r>
+              <w:rPr>
+                <w:rFonts w:ascii="Calibri" w:eastAsia="Times New Roman" w:hAnsi="Calibri" w:cs="Calibri"/>
+                <w:color w:val="28333D"/>
+                <w:kern w:val="0"/>
+                <w:sz w:val="22"/>
+                <w:szCs w:val="22"/>
+                <w:lang w:eastAsia="en-GB"/>
+                <w14:ligatures w14:val="none"/>
+              </w:rPr>
+              <w:t>A real-time web tool for monitoring and mitigating indoor airborne COVID-19 transmission risks at city scale</w:t>
+            </w:r>
+            <w:r>
+              <w:rPr>
+                <w:rFonts w:ascii="Calibri" w:eastAsia="Times New Roman" w:hAnsi="Calibri" w:cs="Calibri"/>
+                <w:kern w:val="0"/>
+                <w:sz w:val="22"/>
+                <w:szCs w:val="22"/>
+                <w:lang w:eastAsia="en-GB"/>
+                <w14:ligatures w14:val="none"/>
+              </w:rPr>
+              <w:t xml:space="preserve">" | </w:t>
+            </w:r>
+            <w:hyperlink r:id="rId8" w:history="1">
+              <w:r>
+                <w:rPr>
+                  <w:rFonts w:ascii="Calibri" w:eastAsia="Times New Roman" w:hAnsi="Calibri" w:cs="Calibri"/>
+                  <w:color w:val="0000FF"/>
+                  <w:kern w:val="0"/>
+                  <w:sz w:val="22"/>
+                  <w:szCs w:val="22"/>
+                  <w:u w:val="single"/>
+                  <w:lang w:eastAsia="en-GB"/>
+                  <w14:ligatures w14:val="none"/>
+                </w:rPr>
+                <w:t>https://concordia-cityrpi.web.app</w:t>
+              </w:r>
+            </w:hyperlink>
+          </w:p>
+        </w:tc>
+      </w:tr>
+      <w:tr>
+        <w:tc>
+          <w:tcPr>
+            <w:tcW w:w="2340" w:type="dxa"/>
+            <w:tcBorders>
+              <w:top w:val="single" w:sz="8" w:space="0" w:color="A3A3A3"/>
+              <w:left w:val="single" w:sz="8" w:space="0" w:color="A3A3A3"/>
+              <w:bottom w:val="single" w:sz="8" w:space="0" w:color="A3A3A3"/>
+              <w:right w:val="single" w:sz="8" w:space="0" w:color="A3A3A3"/>
+            </w:tcBorders>
+            <w:tcMar>
+              <w:top w:w="40" w:type="dxa"/>
+              <w:left w:w="60" w:type="dxa"/>
+              <w:bottom w:w="40" w:type="dxa"/>
+              <w:right w:w="60" w:type="dxa"/>
+            </w:tcMar>
+            <w:hideMark/>
+          </w:tcPr>
+          <w:p>
+            <w:pPr>
+              <w:rPr>
+                <w:rFonts w:ascii="Calibri" w:eastAsia="Times New Roman" w:hAnsi="Calibri" w:cs="Calibri"/>
+                <w:kern w:val="0"/>
+                <w:sz w:val="22"/>
+                <w:szCs w:val="22"/>
+                <w:lang w:eastAsia="en-GB"/>
+                <w14:ligatures w14:val="none"/>
+              </w:rPr>
+            </w:pPr>
+            <w:r>
+              <w:rPr>
+                <w:rFonts w:ascii="Calibri" w:eastAsia="Times New Roman" w:hAnsi="Calibri" w:cs="Calibri"/>
+                <w:kern w:val="0"/>
+                <w:sz w:val="22"/>
+                <w:szCs w:val="22"/>
+                <w:lang w:eastAsia="en-GB"/>
+                <w14:ligatures w14:val="none"/>
+              </w:rPr>
+              <w:t>Tools For Visualising Airborne Risk</w:t>
+            </w:r>
+          </w:p>
+        </w:tc>
+        <w:tc>
+          <w:tcPr>
+            <w:tcW w:w="1600" w:type="dxa"/>
+            <w:tcBorders>
+              <w:top w:val="single" w:sz="8" w:space="0" w:color="A3A3A3"/>
+              <w:left w:val="single" w:sz="8" w:space="0" w:color="A3A3A3"/>
+              <w:bottom w:val="single" w:sz="8" w:space="0" w:color="A3A3A3"/>
+              <w:right w:val="single" w:sz="8" w:space="0" w:color="A3A3A3"/>
+            </w:tcBorders>
+            <w:tcMar>
+              <w:top w:w="40" w:type="dxa"/>
+              <w:left w:w="60" w:type="dxa"/>
+              <w:bottom w:w="40" w:type="dxa"/>
+              <w:right w:w="60" w:type="dxa"/>
+            </w:tcMar>
+            <w:hideMark/>
+          </w:tcPr>
+          <w:p>
+            <w:pPr>
+              <w:rPr>
+                <w:rFonts w:ascii="Calibri" w:eastAsia="Times New Roman" w:hAnsi="Calibri" w:cs="Calibri"/>
+                <w:kern w:val="0"/>
+                <w:sz w:val="22"/>
+                <w:szCs w:val="22"/>
+                <w:lang w:eastAsia="en-GB"/>
+                <w14:ligatures w14:val="none"/>
+              </w:rPr>
+            </w:pPr>
+            <w:r>
+              <w:rPr>
+                <w:rFonts w:ascii="Calibri" w:eastAsia="Times New Roman" w:hAnsi="Calibri" w:cs="Calibri"/>
+                <w:kern w:val="0"/>
+                <w:sz w:val="22"/>
+                <w:szCs w:val="22"/>
+                <w:lang w:eastAsia="en-GB"/>
+                <w14:ligatures w14:val="none"/>
+              </w:rPr>
+              <w:t>Examples of Existing Tools</w:t>
+            </w:r>
+          </w:p>
+        </w:tc>
+        <w:tc>
+          <w:tcPr>
+            <w:tcW w:w="7137" w:type="dxa"/>
+            <w:tcBorders>
+              <w:top w:val="single" w:sz="8" w:space="0" w:color="A3A3A3"/>
+              <w:left w:val="single" w:sz="8" w:space="0" w:color="A3A3A3"/>
+              <w:bottom w:val="single" w:sz="8" w:space="0" w:color="A3A3A3"/>
+              <w:right w:val="single" w:sz="8" w:space="0" w:color="A3A3A3"/>
+            </w:tcBorders>
+            <w:tcMar>
+              <w:top w:w="40" w:type="dxa"/>
+              <w:left w:w="60" w:type="dxa"/>
+              <w:bottom w:w="40" w:type="dxa"/>
+              <w:right w:w="60" w:type="dxa"/>
+            </w:tcMar>
+            <w:hideMark/>
+          </w:tcPr>
+          <w:p>
+            <w:pPr>
+              <w:rPr>
+                <w:rFonts w:ascii="Calibri" w:eastAsia="Times New Roman" w:hAnsi="Calibri" w:cs="Calibri"/>
+                <w:kern w:val="0"/>
+                <w:sz w:val="22"/>
+                <w:szCs w:val="22"/>
+                <w:lang w:eastAsia="en-GB"/>
+                <w14:ligatures w14:val="none"/>
+              </w:rPr>
+            </w:pPr>
+            <w:r>
+              <w:rPr>
+                <w:rFonts w:ascii="Calibri" w:eastAsia="Times New Roman" w:hAnsi="Calibri" w:cs="Calibri"/>
+                <w:kern w:val="0"/>
+                <w:sz w:val="22"/>
+                <w:szCs w:val="22"/>
+                <w:lang w:eastAsia="en-GB"/>
+                <w14:ligatures w14:val="none"/>
+              </w:rPr>
+              <w:t>Harmon, 2021, "</w:t>
+            </w:r>
+            <w:r>
+              <w:rPr>
+                <w:rFonts w:ascii="Calibri" w:eastAsia="Times New Roman" w:hAnsi="Calibri" w:cs="Calibri"/>
+                <w:color w:val="28333D"/>
+                <w:kern w:val="0"/>
+                <w:sz w:val="22"/>
+                <w:szCs w:val="22"/>
+                <w:lang w:eastAsia="en-GB"/>
+                <w14:ligatures w14:val="none"/>
+              </w:rPr>
+              <w:t>The Facility Infection Risk Estimator™: A web application tool for comparing indoor risk mitigation strategies by estimating airborne transmission risk</w:t>
+            </w:r>
+            <w:r>
+              <w:rPr>
+                <w:rFonts w:ascii="Calibri" w:eastAsia="Times New Roman" w:hAnsi="Calibri" w:cs="Calibri"/>
+                <w:kern w:val="0"/>
+                <w:sz w:val="22"/>
+                <w:szCs w:val="22"/>
+                <w:lang w:eastAsia="en-GB"/>
+                <w14:ligatures w14:val="none"/>
+              </w:rPr>
+              <w:t xml:space="preserve">" | </w:t>
+            </w:r>
+            <w:hyperlink r:id="rId9" w:history="1">
+              <w:r>
+                <w:rPr>
+                  <w:rFonts w:ascii="Calibri" w:eastAsia="Times New Roman" w:hAnsi="Calibri" w:cs="Calibri"/>
+                  <w:color w:val="0000FF"/>
+                  <w:kern w:val="0"/>
+                  <w:sz w:val="22"/>
+                  <w:szCs w:val="22"/>
+                  <w:u w:val="single"/>
+                  <w:lang w:eastAsia="en-GB"/>
+                  <w14:ligatures w14:val="none"/>
+                </w:rPr>
+                <w:t>https://www.branchpattern.com/facility-infection-risk-estimator</w:t>
+              </w:r>
+            </w:hyperlink>
+          </w:p>
+        </w:tc>
+      </w:tr>
+      <w:tr>
+        <w:tc>
+          <w:tcPr>
+            <w:tcW w:w="2340" w:type="dxa"/>
+            <w:tcBorders>
+              <w:top w:val="single" w:sz="8" w:space="0" w:color="A3A3A3"/>
+              <w:left w:val="single" w:sz="8" w:space="0" w:color="A3A3A3"/>
+              <w:bottom w:val="single" w:sz="8" w:space="0" w:color="A3A3A3"/>
+              <w:right w:val="single" w:sz="8" w:space="0" w:color="A3A3A3"/>
+            </w:tcBorders>
+            <w:tcMar>
+              <w:top w:w="40" w:type="dxa"/>
+              <w:left w:w="60" w:type="dxa"/>
+              <w:bottom w:w="40" w:type="dxa"/>
+              <w:right w:w="60" w:type="dxa"/>
+            </w:tcMar>
+            <w:hideMark/>
+          </w:tcPr>
+          <w:p>
+            <w:pPr>
+              <w:rPr>
+                <w:rFonts w:ascii="Calibri" w:eastAsia="Times New Roman" w:hAnsi="Calibri" w:cs="Calibri"/>
+                <w:kern w:val="0"/>
+                <w:sz w:val="22"/>
+                <w:szCs w:val="22"/>
+                <w:lang w:eastAsia="en-GB"/>
+                <w14:ligatures w14:val="none"/>
+              </w:rPr>
+            </w:pPr>
+            <w:r>
+              <w:rPr>
+                <w:rFonts w:ascii="Calibri" w:eastAsia="Times New Roman" w:hAnsi="Calibri" w:cs="Calibri"/>
+                <w:kern w:val="0"/>
+                <w:sz w:val="22"/>
+                <w:szCs w:val="22"/>
+                <w:lang w:eastAsia="en-GB"/>
+                <w14:ligatures w14:val="none"/>
+              </w:rPr>
+              <w:t>Tools For Visualising Airborne Risk</w:t>
+            </w:r>
+          </w:p>
+        </w:tc>
+        <w:tc>
+          <w:tcPr>
+            <w:tcW w:w="1629" w:type="dxa"/>
+            <w:tcBorders>
+              <w:top w:val="single" w:sz="8" w:space="0" w:color="A3A3A3"/>
+              <w:left w:val="single" w:sz="8" w:space="0" w:color="A3A3A3"/>
+              <w:bottom w:val="single" w:sz="8" w:space="0" w:color="A3A3A3"/>
+              <w:right w:val="single" w:sz="8" w:space="0" w:color="A3A3A3"/>
+            </w:tcBorders>
+            <w:tcMar>
+              <w:top w:w="40" w:type="dxa"/>
+              <w:left w:w="60" w:type="dxa"/>
+              <w:bottom w:w="40" w:type="dxa"/>
+              <w:right w:w="60" w:type="dxa"/>
+            </w:tcMar>
+            <w:hideMark/>
+          </w:tcPr>
+          <w:p>
+            <w:pPr>
+              <w:rPr>
+                <w:rFonts w:ascii="Calibri" w:eastAsia="Times New Roman" w:hAnsi="Calibri" w:cs="Calibri"/>
+                <w:kern w:val="0"/>
+                <w:sz w:val="22"/>
+                <w:szCs w:val="22"/>
+                <w:lang w:eastAsia="en-GB"/>
+                <w14:ligatures w14:val="none"/>
+              </w:rPr>
+            </w:pPr>
+            <w:r>
+              <w:rPr>
+                <w:rFonts w:ascii="Calibri" w:eastAsia="Times New Roman" w:hAnsi="Calibri" w:cs="Calibri"/>
+                <w:kern w:val="0"/>
+                <w:sz w:val="22"/>
+                <w:szCs w:val="22"/>
+                <w:lang w:eastAsia="en-GB"/>
+                <w14:ligatures w14:val="none"/>
+              </w:rPr>
+              <w:t>Design Considerations</w:t>
+            </w:r>
+          </w:p>
+        </w:tc>
+        <w:tc>
+          <w:tcPr>
+            <w:tcW w:w="7011" w:type="dxa"/>
+            <w:tcBorders>
+              <w:top w:val="single" w:sz="8" w:space="0" w:color="A3A3A3"/>
+              <w:left w:val="single" w:sz="8" w:space="0" w:color="A3A3A3"/>
+              <w:bottom w:val="single" w:sz="8" w:space="0" w:color="A3A3A3"/>
+              <w:right w:val="single" w:sz="8" w:space="0" w:color="A3A3A3"/>
+            </w:tcBorders>
+            <w:tcMar>
+              <w:top w:w="40" w:type="dxa"/>
+              <w:left w:w="60" w:type="dxa"/>
+              <w:bottom w:w="40" w:type="dxa"/>
+              <w:right w:w="60" w:type="dxa"/>
+            </w:tcMar>
+            <w:hideMark/>
+          </w:tcPr>
+          <w:p>
+            <w:pPr>
+              <w:rPr>
+                <w:rFonts w:ascii="Calibri" w:eastAsia="Times New Roman" w:hAnsi="Calibri" w:cs="Calibri"/>
+                <w:kern w:val="0"/>
+                <w:sz w:val="22"/>
+                <w:szCs w:val="22"/>
+                <w:lang w:eastAsia="en-GB"/>
+                <w14:ligatures w14:val="none"/>
+              </w:rPr>
+            </w:pPr>
+            <w:r>
+              <w:rPr>
+                <w:rFonts w:ascii="Calibri" w:eastAsia="Times New Roman" w:hAnsi="Calibri" w:cs="Calibri"/>
+                <w:kern w:val="0"/>
+                <w:sz w:val="22"/>
+                <w:szCs w:val="22"/>
+                <w:lang w:eastAsia="en-GB"/>
+                <w14:ligatures w14:val="none"/>
+              </w:rPr>
+              <w:t>Dupont, 2022, "</w:t>
+            </w:r>
+            <w:r>
+              <w:rPr>
+                <w:rFonts w:ascii="Calibri" w:eastAsia="Times New Roman" w:hAnsi="Calibri" w:cs="Calibri"/>
+                <w:color w:val="28333D"/>
+                <w:kern w:val="0"/>
+                <w:sz w:val="22"/>
+                <w:szCs w:val="22"/>
+                <w:lang w:eastAsia="en-GB"/>
+                <w14:ligatures w14:val="none"/>
+              </w:rPr>
+              <w:t>Publicly Available, Interactive Web-Based Tools to Support Advance Care Planning: Systematic Review</w:t>
+            </w:r>
+            <w:r>
+              <w:rPr>
+                <w:rFonts w:ascii="Calibri" w:eastAsia="Times New Roman" w:hAnsi="Calibri" w:cs="Calibri"/>
+                <w:kern w:val="0"/>
+                <w:sz w:val="22"/>
+                <w:szCs w:val="22"/>
+                <w:lang w:eastAsia="en-GB"/>
+                <w14:ligatures w14:val="none"/>
+              </w:rPr>
+              <w:t>"</w:t>
+            </w:r>
           </w:p>
         </w:tc>
       </w:tr>
@@ -3387,7 +3822,7 @@
     <w:uiPriority w:val="99"/>
     <w:semiHidden/>
     <w:unhideWhenUsed/>
-    <w:rsid w:val="00B72572"/>
+    <w:rsid w:val="00573C86"/>
     <w:rPr>
       <w:color w:val="0000FF"/>
       <w:u w:val="single"/>

</xml_diff>